<commit_message>
git ignore added; doc. updated
</commit_message>
<xml_diff>
--- a/2 - Dokumentation/0 - HLS Lastenheft.docx
+++ b/2 - Dokumentation/0 - HLS Lastenheft.docx
@@ -1,6 +1,6 @@
 
 <file path=word/document.xml><?xml version="1.0" encoding="utf-8"?>
-<w:document xmlns:wpc="http://schemas.microsoft.com/office/word/2010/wordprocessingCanvas" xmlns:mo="http://schemas.microsoft.com/office/mac/office/2008/main" xmlns:mc="http://schemas.openxmlformats.org/markup-compatibility/2006" xmlns:mv="urn:schemas-microsoft-com:mac:vml" xmlns:o="urn:schemas-microsoft-com:office:office" xmlns:r="http://schemas.openxmlformats.org/officeDocument/2006/relationships" xmlns:m="http://schemas.openxmlformats.org/officeDocument/2006/math" xmlns:v="urn:schemas-microsoft-com:vml" xmlns:wp14="http://schemas.microsoft.com/office/word/2010/wordprocessingDrawing" xmlns:wp="http://schemas.openxmlformats.org/drawingml/2006/wordprocessingDrawing" xmlns:w10="urn:schemas-microsoft-com:office:word" xmlns:w="http://schemas.openxmlformats.org/wordprocessingml/2006/main" xmlns:w14="http://schemas.microsoft.com/office/word/2010/wordml" xmlns:wpg="http://schemas.microsoft.com/office/word/2010/wordprocessingGroup" xmlns:wpi="http://schemas.microsoft.com/office/word/2010/wordprocessingInk" xmlns:wne="http://schemas.microsoft.com/office/word/2006/wordml" xmlns:wps="http://schemas.microsoft.com/office/word/2010/wordprocessingShape" mc:Ignorable="w14 wp14">
+<w:document xmlns:wpc="http://schemas.microsoft.com/office/word/2010/wordprocessingCanvas" xmlns:mc="http://schemas.openxmlformats.org/markup-compatibility/2006" xmlns:o="urn:schemas-microsoft-com:office:office" xmlns:r="http://schemas.openxmlformats.org/officeDocument/2006/relationships" xmlns:m="http://schemas.openxmlformats.org/officeDocument/2006/math" xmlns:v="urn:schemas-microsoft-com:vml" xmlns:wp14="http://schemas.microsoft.com/office/word/2010/wordprocessingDrawing" xmlns:wp="http://schemas.openxmlformats.org/drawingml/2006/wordprocessingDrawing" xmlns:w10="urn:schemas-microsoft-com:office:word" xmlns:w="http://schemas.openxmlformats.org/wordprocessingml/2006/main" xmlns:w14="http://schemas.microsoft.com/office/word/2010/wordml" xmlns:wpg="http://schemas.microsoft.com/office/word/2010/wordprocessingGroup" xmlns:wpi="http://schemas.microsoft.com/office/word/2010/wordprocessingInk" xmlns:wne="http://schemas.microsoft.com/office/word/2006/wordml" xmlns:wps="http://schemas.microsoft.com/office/word/2010/wordprocessingShape" mc:Ignorable="w14 wp14">
   <w:body>
     <w:p>
       <w:pPr>
@@ -143,7 +143,25 @@
           <w:sz w:val="52"/>
           <w:szCs w:val="52"/>
         </w:rPr>
-        <w:t>HAW-Logistics-System</w:t>
+        <w:t>HAW-</w:t>
+      </w:r>
+      <w:proofErr w:type="spellStart"/>
+      <w:r>
+        <w:rPr>
+          <w:rFonts w:asciiTheme="majorHAnsi" w:hAnsiTheme="majorHAnsi"/>
+          <w:sz w:val="52"/>
+          <w:szCs w:val="52"/>
+        </w:rPr>
+        <w:t>Logistics</w:t>
+      </w:r>
+      <w:proofErr w:type="spellEnd"/>
+      <w:r>
+        <w:rPr>
+          <w:rFonts w:asciiTheme="majorHAnsi" w:hAnsiTheme="majorHAnsi"/>
+          <w:sz w:val="52"/>
+          <w:szCs w:val="52"/>
+        </w:rPr>
+        <w:t>-System</w:t>
       </w:r>
     </w:p>
     <w:p>
@@ -158,8 +176,13 @@
       </w:r>
       <w:r>
         <w:br/>
-        <w:t>HAW Logistics</w:t>
-      </w:r>
+        <w:t xml:space="preserve">HAW </w:t>
+      </w:r>
+      <w:proofErr w:type="spellStart"/>
+      <w:r>
+        <w:t>Logistics</w:t>
+      </w:r>
+      <w:proofErr w:type="spellEnd"/>
     </w:p>
     <w:p>
       <w:pPr>
@@ -292,44 +315,79 @@
     <w:p>
       <w:pPr>
         <w:pStyle w:val="KeinLeerraum"/>
-      </w:pPr>
-      <w:r>
+        <w:rPr>
+          <w:lang w:val="en-US"/>
+        </w:rPr>
+      </w:pPr>
+      <w:r>
+        <w:rPr>
+          <w:lang w:val="en-US"/>
+        </w:rPr>
         <w:t xml:space="preserve">Version: </w:t>
       </w:r>
       <w:r>
+        <w:rPr>
+          <w:lang w:val="en-US"/>
+        </w:rPr>
         <w:t>2.0</w:t>
       </w:r>
     </w:p>
     <w:p>
       <w:pPr>
         <w:pStyle w:val="KeinLeerraum"/>
-      </w:pPr>
-      <w:r>
+        <w:rPr>
+          <w:lang w:val="en-US"/>
+        </w:rPr>
+      </w:pPr>
+      <w:r>
+        <w:rPr>
+          <w:lang w:val="en-US"/>
+        </w:rPr>
         <w:t xml:space="preserve">Status: </w:t>
       </w:r>
-      <w:r>
+      <w:proofErr w:type="spellStart"/>
+      <w:r>
+        <w:rPr>
+          <w:lang w:val="en-US"/>
+        </w:rPr>
         <w:t>Abgeschlossen</w:t>
       </w:r>
+      <w:proofErr w:type="spellEnd"/>
     </w:p>
     <w:p>
       <w:pPr>
         <w:pStyle w:val="KeinLeerraum"/>
-      </w:pPr>
-      <w:r>
+        <w:rPr>
+          <w:lang w:val="en-US"/>
+        </w:rPr>
+      </w:pPr>
+      <w:r>
+        <w:rPr>
+          <w:lang w:val="en-US"/>
+        </w:rPr>
         <w:t xml:space="preserve">Stand: </w:t>
       </w:r>
       <w:r>
+        <w:rPr>
+          <w:lang w:val="en-US"/>
+        </w:rPr>
         <w:t>14.03.2014</w:t>
       </w:r>
     </w:p>
     <w:p>
       <w:pPr>
         <w:pStyle w:val="KeinLeerraum"/>
+        <w:rPr>
+          <w:lang w:val="en-US"/>
+        </w:rPr>
       </w:pPr>
     </w:p>
     <w:p>
       <w:pPr>
         <w:pStyle w:val="KeinLeerraum"/>
+        <w:rPr>
+          <w:lang w:val="en-US"/>
+        </w:rPr>
       </w:pPr>
     </w:p>
     <w:p>
@@ -405,12 +463,60 @@
           <w:i/>
           <w:lang w:val="en-US"/>
         </w:rPr>
-        <w:t xml:space="preserve">This work is licensed under the Creative Commons Attribution-NonCommercial-NoDerivs 3.0 Unported License. To view a copy of this license, visit </w:t>
+        <w:t>This work is licensed under the Creative Commons Attribution-</w:t>
+      </w:r>
+      <w:proofErr w:type="spellStart"/>
+      <w:r>
+        <w:rPr>
+          <w:i/>
+          <w:lang w:val="en-US"/>
+        </w:rPr>
+        <w:t>NonCommercial</w:t>
+      </w:r>
+      <w:proofErr w:type="spellEnd"/>
+      <w:r>
+        <w:rPr>
+          <w:i/>
+          <w:lang w:val="en-US"/>
+        </w:rPr>
+        <w:t>-</w:t>
+      </w:r>
+      <w:proofErr w:type="spellStart"/>
+      <w:r>
+        <w:rPr>
+          <w:i/>
+          <w:lang w:val="en-US"/>
+        </w:rPr>
+        <w:t>NoDerivs</w:t>
+      </w:r>
+      <w:proofErr w:type="spellEnd"/>
+      <w:r>
+        <w:rPr>
+          <w:i/>
+          <w:lang w:val="en-US"/>
+        </w:rPr>
+        <w:t xml:space="preserve"> 3.0 </w:t>
+      </w:r>
+      <w:proofErr w:type="spellStart"/>
+      <w:r>
+        <w:rPr>
+          <w:i/>
+          <w:lang w:val="en-US"/>
+        </w:rPr>
+        <w:t>Unported</w:t>
+      </w:r>
+      <w:proofErr w:type="spellEnd"/>
+      <w:r>
+        <w:rPr>
+          <w:i/>
+          <w:lang w:val="en-US"/>
+        </w:rPr>
+        <w:t xml:space="preserve"> License. To view a copy of this license, visit </w:t>
       </w:r>
       <w:hyperlink r:id="rId12" w:history="1">
         <w:r>
           <w:rPr>
-            <w:rStyle w:val="Link"/>
+            <w:rStyle w:val="Hyperlink"/>
             <w:i/>
             <w:lang w:val="en-US"/>
           </w:rPr>
@@ -458,7 +564,15 @@
         <w:pStyle w:val="KeinLeerraum"/>
       </w:pPr>
       <w:r>
-        <w:t>Dieses Dokument beschreibt die fachlichen Anforderungen an das HAW-Logistics-System</w:t>
+        <w:t>Dieses Dokument beschreibt die fachlichen Anforderungen an das HAW-</w:t>
+      </w:r>
+      <w:proofErr w:type="spellStart"/>
+      <w:r>
+        <w:t>Logistics</w:t>
+      </w:r>
+      <w:proofErr w:type="spellEnd"/>
+      <w:r>
+        <w:t>-System</w:t>
       </w:r>
       <w:r>
         <w:t xml:space="preserve">, sowie </w:t>
@@ -470,7 +584,15 @@
         <w:t>.</w:t>
       </w:r>
       <w:r>
-        <w:t xml:space="preserve"> Auftraggeber ist die Firma HAW-Logistics in Hamburg.</w:t>
+        <w:t xml:space="preserve"> Auftraggeber ist die Firma HAW-</w:t>
+      </w:r>
+      <w:proofErr w:type="spellStart"/>
+      <w:r>
+        <w:t>Logistics</w:t>
+      </w:r>
+      <w:proofErr w:type="spellEnd"/>
+      <w:r>
+        <w:t xml:space="preserve"> in Hamburg.</w:t>
       </w:r>
     </w:p>
     <w:p>
@@ -813,12 +935,7 @@
               <w:t>Sommersemester</w:t>
             </w:r>
             <w:r>
-              <w:t xml:space="preserve"> </w:t>
-            </w:r>
-            <w:bookmarkStart w:id="0" w:name="_GoBack"/>
-            <w:bookmarkEnd w:id="0"/>
-            <w:r>
-              <w:t>2014</w:t>
+              <w:t xml:space="preserve"> 2014</w:t>
             </w:r>
           </w:p>
         </w:tc>
@@ -3431,193 +3548,250 @@
       <w:pPr>
         <w:pStyle w:val="berschrift1"/>
       </w:pPr>
-      <w:bookmarkStart w:id="1" w:name="_Toc240559563"/>
+      <w:bookmarkStart w:id="0" w:name="_Toc240559563"/>
       <w:r>
         <w:lastRenderedPageBreak/>
         <w:t>Einleitung</w:t>
       </w:r>
+      <w:bookmarkEnd w:id="0"/>
+    </w:p>
+    <w:p>
+      <w:pPr>
+        <w:pStyle w:val="berschrift2"/>
+      </w:pPr>
+      <w:bookmarkStart w:id="1" w:name="_Toc240559564"/>
+      <w:r>
+        <w:t>Ziele</w:t>
+      </w:r>
       <w:bookmarkEnd w:id="1"/>
     </w:p>
     <w:p>
+      <w:r>
+        <w:t>Eine effiziente, kosten- und energiebewusste Organisation und Durchführung von Transportlogisti</w:t>
+      </w:r>
+      <w:r>
+        <w:t>k</w:t>
+      </w:r>
+      <w:r>
+        <w:t xml:space="preserve">prozessen ist </w:t>
+      </w:r>
+      <w:r>
+        <w:t>in Zeiten der Globalisierung wichtiger denn je. Die Wirtschaft und der Mensch sind von gut funktionierender Transportlogistik abhängig, und dies über Kontinente hinweg. Wirtschaftliche Interessen dabei betreffen vor allem die</w:t>
+      </w:r>
+      <w:r>
+        <w:t xml:space="preserve"> Bestandskostenoptimierung</w:t>
+      </w:r>
+      <w:r>
+        <w:t xml:space="preserve"> und</w:t>
+      </w:r>
+      <w:r>
+        <w:t xml:space="preserve"> Optimierung </w:t>
+      </w:r>
+      <w:r>
+        <w:t xml:space="preserve">der Prozesse </w:t>
+      </w:r>
+      <w:r>
+        <w:t xml:space="preserve">über Unternehmensgrenzen </w:t>
+      </w:r>
+      <w:r>
+        <w:t>hinaus</w:t>
+      </w:r>
+      <w:r>
+        <w:t>.</w:t>
+      </w:r>
+    </w:p>
+    <w:p>
+      <w:r>
+        <w:t>Die Firma HAW</w:t>
+      </w:r>
+      <w:r>
+        <w:t>-</w:t>
+      </w:r>
+      <w:proofErr w:type="spellStart"/>
+      <w:r>
+        <w:t>Logistics</w:t>
+      </w:r>
+      <w:proofErr w:type="spellEnd"/>
+      <w:r>
+        <w:t xml:space="preserve"> möchte als neuer Spediteur auf dem Markt auftreten. </w:t>
+      </w:r>
+      <w:r>
+        <w:t>HAW-</w:t>
+      </w:r>
+      <w:proofErr w:type="spellStart"/>
+      <w:r>
+        <w:t>Logistics</w:t>
+      </w:r>
+      <w:proofErr w:type="spellEnd"/>
+      <w:r>
+        <w:t xml:space="preserve"> </w:t>
+      </w:r>
+      <w:proofErr w:type="gramStart"/>
+      <w:r>
+        <w:t>erhält</w:t>
+      </w:r>
+      <w:proofErr w:type="gramEnd"/>
+      <w:r>
+        <w:t xml:space="preserve"> dabei Kundenaufträge für Transportprozesse und übernimmt die komplette Transportplanung bis hin zur Abrechnung. Da </w:t>
+      </w:r>
+      <w:r>
+        <w:t>HAW-</w:t>
+      </w:r>
+      <w:proofErr w:type="spellStart"/>
+      <w:r>
+        <w:t>Logistics</w:t>
+      </w:r>
+      <w:proofErr w:type="spellEnd"/>
+      <w:r>
+        <w:t xml:space="preserve"> </w:t>
+      </w:r>
+      <w:r>
+        <w:t xml:space="preserve">keinen eigenen Fuhrpark </w:t>
+      </w:r>
+      <w:proofErr w:type="gramStart"/>
+      <w:r>
+        <w:t>unterhält</w:t>
+      </w:r>
+      <w:proofErr w:type="gramEnd"/>
+      <w:r>
+        <w:t>, bedient sie sich der Kapazit</w:t>
+      </w:r>
+      <w:r>
+        <w:t>ä</w:t>
+      </w:r>
+      <w:r>
+        <w:t>ten externer Transportdienstleister, die im Laufe der Transportplanung entsprechende Unterbeau</w:t>
+      </w:r>
+      <w:r>
+        <w:t>f</w:t>
+      </w:r>
+      <w:r>
+        <w:t xml:space="preserve">tragungen erhalten. </w:t>
+      </w:r>
+      <w:r>
+        <w:t>HAW-</w:t>
+      </w:r>
+      <w:proofErr w:type="spellStart"/>
+      <w:r>
+        <w:t>Logistics</w:t>
+      </w:r>
+      <w:proofErr w:type="spellEnd"/>
+      <w:r>
+        <w:t xml:space="preserve"> </w:t>
+      </w:r>
+      <w:r>
+        <w:t xml:space="preserve">agiert global; als </w:t>
+      </w:r>
+      <w:r>
+        <w:t>Verkehrszweige</w:t>
+      </w:r>
+      <w:r>
+        <w:t xml:space="preserve"> kommen daher </w:t>
+      </w:r>
+      <w:r>
+        <w:t>sowohl Land, als auch Luft und See für Transporte in Frage.</w:t>
+      </w:r>
+    </w:p>
+    <w:p>
+      <w:r>
+        <w:t>Im Rahmen dieses Lastenhefts werden die Anforderungen an das IT-System zur Unterstützung der Beauftragungen, Transportprozesse, sowie der Abwicklung der Abrechnungen definiert. Dieses Sy</w:t>
+      </w:r>
+      <w:r>
+        <w:t>s</w:t>
+      </w:r>
+      <w:r>
+        <w:t>tem wird im Folgende</w:t>
+      </w:r>
+      <w:r>
+        <w:t>n</w:t>
+      </w:r>
+      <w:r>
+        <w:t xml:space="preserve"> HLS (</w:t>
+      </w:r>
+      <w:r>
+        <w:t>HAW-</w:t>
+      </w:r>
+      <w:proofErr w:type="spellStart"/>
+      <w:r>
+        <w:t>Logistics</w:t>
+      </w:r>
+      <w:proofErr w:type="spellEnd"/>
+      <w:r>
+        <w:t xml:space="preserve">-System) </w:t>
+      </w:r>
+      <w:r>
+        <w:t xml:space="preserve">oder auch einfach nur „System“ </w:t>
+      </w:r>
+      <w:r>
+        <w:t>genannt.</w:t>
+      </w:r>
+    </w:p>
+    <w:p>
       <w:pPr>
         <w:pStyle w:val="berschrift2"/>
       </w:pPr>
-      <w:bookmarkStart w:id="2" w:name="_Toc240559564"/>
-      <w:r>
-        <w:t>Ziele</w:t>
+      <w:bookmarkStart w:id="2" w:name="_Toc240559565"/>
+      <w:r>
+        <w:t>Rahmenbedingungen</w:t>
+      </w:r>
+      <w:r>
+        <w:t xml:space="preserve"> und Organisation</w:t>
       </w:r>
       <w:bookmarkEnd w:id="2"/>
     </w:p>
     <w:p>
       <w:r>
-        <w:t>Eine effiziente, kosten- und energiebewusste Organisation und Durchführung von Transportlogisti</w:t>
-      </w:r>
-      <w:r>
-        <w:t>k</w:t>
-      </w:r>
-      <w:r>
-        <w:t xml:space="preserve">prozessen ist </w:t>
-      </w:r>
-      <w:r>
-        <w:t>in Zeiten der Globalisierung wichtiger denn je. Die Wirtschaft und der Mensch sind von gut funktionierender Transportlogistik abhängig, und dies über Kontinente hinweg. Wirtschaftliche Interessen dabei betreffen vor allem die</w:t>
-      </w:r>
-      <w:r>
-        <w:t xml:space="preserve"> Bestandskostenoptimierung</w:t>
-      </w:r>
-      <w:r>
-        <w:t xml:space="preserve"> und</w:t>
-      </w:r>
-      <w:r>
-        <w:t xml:space="preserve"> Optimierung </w:t>
-      </w:r>
-      <w:r>
-        <w:t xml:space="preserve">der Prozesse </w:t>
-      </w:r>
-      <w:r>
-        <w:t xml:space="preserve">über Unternehmensgrenzen </w:t>
-      </w:r>
-      <w:r>
-        <w:t>hinaus</w:t>
+        <w:t>Die projektinterne Konzept- und Koordinationsver</w:t>
+      </w:r>
+      <w:r>
+        <w:t>antwortung liegt vollständig beim Auftragnehmer</w:t>
       </w:r>
       <w:r>
         <w:t>.</w:t>
       </w:r>
-    </w:p>
-    <w:p>
-      <w:r>
-        <w:t>Die Firma HAW</w:t>
-      </w:r>
-      <w:r>
-        <w:t xml:space="preserve">-Logistics möchte als neuer Spediteur auf dem Markt auftreten. </w:t>
-      </w:r>
-      <w:r>
-        <w:t xml:space="preserve">HAW-Logistics </w:t>
-      </w:r>
-      <w:r>
-        <w:t xml:space="preserve">erhält dabei Kundenaufträge für Transportprozesse und übernimmt die komplette Transportplanung bis hin zur Abrechnung. Da </w:t>
-      </w:r>
-      <w:r>
-        <w:t xml:space="preserve">HAW-Logistics </w:t>
-      </w:r>
-      <w:r>
-        <w:t>keinen eigenen Fuhrpark unterhält, bedient sie sich der Kapazit</w:t>
-      </w:r>
-      <w:r>
-        <w:t>ä</w:t>
-      </w:r>
-      <w:r>
-        <w:t>ten externer Transportdienstleister, die im Laufe der Transportplanung entsprechende Unterbeau</w:t>
-      </w:r>
-      <w:r>
-        <w:t>f</w:t>
-      </w:r>
-      <w:r>
-        <w:t xml:space="preserve">tragungen erhalten. </w:t>
-      </w:r>
-      <w:r>
-        <w:t xml:space="preserve">HAW-Logistics </w:t>
-      </w:r>
-      <w:r>
-        <w:t xml:space="preserve">agiert global; als </w:t>
-      </w:r>
-      <w:r>
-        <w:t>Verkehrszweige</w:t>
-      </w:r>
-      <w:r>
-        <w:t xml:space="preserve"> kommen daher </w:t>
-      </w:r>
-      <w:r>
-        <w:t>sowohl Land, als auch Luft und See für Transporte in Frage.</w:t>
-      </w:r>
-    </w:p>
-    <w:p>
-      <w:r>
-        <w:t>Im Rahmen dieses Lastenhefts werden die Anforderungen an das IT-System zur Unterstützung der Beauftragungen, Transportprozesse, sowie der Abwicklung der Abrechnungen definiert. Dieses Sy</w:t>
-      </w:r>
-      <w:r>
-        <w:t>s</w:t>
-      </w:r>
-      <w:r>
-        <w:t>tem wird im Folgende</w:t>
-      </w:r>
-      <w:r>
-        <w:t>n</w:t>
-      </w:r>
-      <w:r>
-        <w:t xml:space="preserve"> HLS (</w:t>
-      </w:r>
-      <w:r>
-        <w:t>HAW-Logistics</w:t>
-      </w:r>
-      <w:r>
-        <w:t xml:space="preserve">-System) </w:t>
-      </w:r>
-      <w:r>
-        <w:t xml:space="preserve">oder auch einfach nur „System“ </w:t>
-      </w:r>
-      <w:r>
-        <w:t>genannt.</w:t>
-      </w:r>
-    </w:p>
-    <w:p>
-      <w:pPr>
-        <w:pStyle w:val="berschrift2"/>
-      </w:pPr>
-      <w:bookmarkStart w:id="3" w:name="_Toc240559565"/>
-      <w:r>
-        <w:t>Rahmenbedingungen</w:t>
-      </w:r>
-      <w:r>
-        <w:t xml:space="preserve"> und Organisation</w:t>
+      <w:r>
+        <w:t xml:space="preserve"> </w:t>
+      </w:r>
+      <w:r>
+        <w:t xml:space="preserve">Der Auftragnehmer führt das Projekt </w:t>
+      </w:r>
+      <w:r>
+        <w:t xml:space="preserve">mit </w:t>
+      </w:r>
+      <w:r>
+        <w:t>einem</w:t>
+      </w:r>
+      <w:r>
+        <w:t xml:space="preserve"> agilen Entwicklungsprozess durch.</w:t>
+      </w:r>
+      <w:r>
+        <w:t xml:space="preserve"> </w:t>
+      </w:r>
+    </w:p>
+    <w:p>
+      <w:pPr>
+        <w:pStyle w:val="berschrift3"/>
+      </w:pPr>
+      <w:bookmarkStart w:id="3" w:name="_Toc240559566"/>
+      <w:r>
+        <w:t xml:space="preserve">Ansprechpartner auf </w:t>
+      </w:r>
+      <w:proofErr w:type="spellStart"/>
+      <w:r>
+        <w:t>Auftraggeberseite</w:t>
       </w:r>
       <w:bookmarkEnd w:id="3"/>
-    </w:p>
-    <w:p>
-      <w:r>
-        <w:t>Die projektinterne Konzept- und Koordinationsver</w:t>
-      </w:r>
-      <w:r>
-        <w:t>antwortung liegt vollständig beim Auftragnehmer</w:t>
-      </w:r>
-      <w:r>
-        <w:t>.</w:t>
-      </w:r>
-      <w:r>
-        <w:t xml:space="preserve"> </w:t>
-      </w:r>
-      <w:r>
-        <w:t xml:space="preserve">Der Auftragnehmer führt das Projekt </w:t>
-      </w:r>
-      <w:r>
-        <w:t xml:space="preserve">mit </w:t>
-      </w:r>
-      <w:r>
-        <w:t>einem</w:t>
-      </w:r>
-      <w:r>
-        <w:t xml:space="preserve"> agilen Entwicklungsprozess durch.</w:t>
-      </w:r>
-      <w:r>
-        <w:t xml:space="preserve"> </w:t>
-      </w:r>
-    </w:p>
-    <w:p>
-      <w:pPr>
-        <w:pStyle w:val="berschrift3"/>
-      </w:pPr>
-      <w:bookmarkStart w:id="4" w:name="_Toc240559566"/>
-      <w:r>
-        <w:t>Ansprechpartner auf Auftraggeberseite</w:t>
-      </w:r>
-      <w:bookmarkEnd w:id="4"/>
+      <w:proofErr w:type="spellEnd"/>
     </w:p>
     <w:p>
       <w:r>
         <w:t xml:space="preserve">Als Ansprechpartner auf </w:t>
       </w:r>
+      <w:proofErr w:type="spellStart"/>
       <w:r>
         <w:t>Auftraggeberseite</w:t>
       </w:r>
+      <w:proofErr w:type="spellEnd"/>
       <w:r>
         <w:t xml:space="preserve"> agiert Herr Prof. Dr. Stefan Sarstedt</w:t>
       </w:r>
@@ -3627,7 +3801,7 @@
       <w:hyperlink r:id="rId13" w:history="1">
         <w:r>
           <w:rPr>
-            <w:rStyle w:val="Link"/>
+            <w:rStyle w:val="Hyperlink"/>
           </w:rPr>
           <w:t>stefan.sarstedt@haw-hamburg.de</w:t>
         </w:r>
@@ -3655,53 +3829,53 @@
       <w:pPr>
         <w:pStyle w:val="berschrift3"/>
       </w:pPr>
-      <w:bookmarkStart w:id="5" w:name="_Toc240559567"/>
+      <w:bookmarkStart w:id="4" w:name="_Toc240559567"/>
       <w:r>
         <w:t>Abnahmen</w:t>
       </w:r>
+      <w:bookmarkEnd w:id="4"/>
+    </w:p>
+    <w:p>
+      <w:r>
+        <w:t xml:space="preserve">Am Ende jeder Iteration erfolgt ein </w:t>
+      </w:r>
+      <w:r>
+        <w:rPr>
+          <w:b/>
+        </w:rPr>
+        <w:t>Review-Meeting</w:t>
+      </w:r>
+      <w:r>
+        <w:t xml:space="preserve"> zusammen mit dem Auftraggeber. Die </w:t>
+      </w:r>
+      <w:r>
+        <w:t xml:space="preserve">dabei erzielten </w:t>
+      </w:r>
+      <w:r>
+        <w:t xml:space="preserve">Ergebnisse </w:t>
+      </w:r>
+      <w:r>
+        <w:t>müssen</w:t>
+      </w:r>
+      <w:r>
+        <w:t xml:space="preserve"> formal vom Auftraggeber abgenommen</w:t>
+      </w:r>
+      <w:r>
+        <w:t xml:space="preserve"> werden, damit das Team die nächste Iteration beginnen kann</w:t>
+      </w:r>
+      <w:r>
+        <w:t>.</w:t>
+      </w:r>
+    </w:p>
+    <w:p>
+      <w:pPr>
+        <w:pStyle w:val="berschrift3"/>
+      </w:pPr>
+      <w:bookmarkStart w:id="5" w:name="_Toc240559568"/>
+      <w:r>
+        <w:t>Konventionen</w:t>
+      </w:r>
       <w:bookmarkEnd w:id="5"/>
-    </w:p>
-    <w:p>
-      <w:r>
-        <w:t xml:space="preserve">Am Ende jeder Iteration erfolgt ein </w:t>
-      </w:r>
-      <w:r>
-        <w:rPr>
-          <w:b/>
-        </w:rPr>
-        <w:t>Review-Meeting</w:t>
-      </w:r>
-      <w:r>
-        <w:t xml:space="preserve"> zusammen mit dem Auftraggeber. Die </w:t>
-      </w:r>
-      <w:r>
-        <w:t xml:space="preserve">dabei erzielten </w:t>
-      </w:r>
-      <w:r>
-        <w:t xml:space="preserve">Ergebnisse </w:t>
-      </w:r>
-      <w:r>
-        <w:t>müssen</w:t>
-      </w:r>
-      <w:r>
-        <w:t xml:space="preserve"> formal vom Auftraggeber abgenommen</w:t>
-      </w:r>
-      <w:r>
-        <w:t xml:space="preserve"> werden, damit das Team die nächste Iteration beginnen kann</w:t>
-      </w:r>
-      <w:r>
-        <w:t>.</w:t>
-      </w:r>
-    </w:p>
-    <w:p>
-      <w:pPr>
-        <w:pStyle w:val="berschrift3"/>
-      </w:pPr>
-      <w:bookmarkStart w:id="6" w:name="_Toc240559568"/>
-      <w:r>
-        <w:t>Konventionen</w:t>
-      </w:r>
-      <w:bookmarkEnd w:id="6"/>
     </w:p>
     <w:p>
       <w:pPr>
@@ -3734,163 +3908,163 @@
       <w:pPr>
         <w:pStyle w:val="berschrift1"/>
       </w:pPr>
-      <w:bookmarkStart w:id="7" w:name="_Toc240559569"/>
+      <w:bookmarkStart w:id="6" w:name="_Toc240559569"/>
       <w:r>
         <w:lastRenderedPageBreak/>
         <w:t>Aufgabenstellung</w:t>
       </w:r>
+      <w:bookmarkEnd w:id="6"/>
+    </w:p>
+    <w:p>
+      <w:r>
+        <w:t>In diesem Kapitel wird der Leis</w:t>
+      </w:r>
+      <w:r>
+        <w:t xml:space="preserve">tungsumfang durch Anforderungen, </w:t>
+      </w:r>
+      <w:r>
+        <w:t xml:space="preserve">Prämissen </w:t>
+      </w:r>
+      <w:r>
+        <w:t>und Leistungsausgre</w:t>
+      </w:r>
+      <w:r>
+        <w:t>n</w:t>
+      </w:r>
+      <w:r>
+        <w:t xml:space="preserve">zungen </w:t>
+      </w:r>
+      <w:r>
+        <w:t>beschrieben.</w:t>
+      </w:r>
+    </w:p>
+    <w:p>
+      <w:pPr>
+        <w:pStyle w:val="berschrift2"/>
+      </w:pPr>
+      <w:bookmarkStart w:id="7" w:name="_Toc240559570"/>
+      <w:r>
+        <w:t>Stammdaten</w:t>
+      </w:r>
       <w:bookmarkEnd w:id="7"/>
     </w:p>
     <w:p>
-      <w:r>
-        <w:t>In diesem Kapitel wird der Leis</w:t>
-      </w:r>
-      <w:r>
-        <w:t xml:space="preserve">tungsumfang durch Anforderungen, </w:t>
-      </w:r>
-      <w:r>
-        <w:t xml:space="preserve">Prämissen </w:t>
-      </w:r>
-      <w:r>
-        <w:t>und Leistungsausgre</w:t>
-      </w:r>
-      <w:r>
+      <w:pPr>
+        <w:pStyle w:val="berschrift3"/>
+      </w:pPr>
+      <w:bookmarkStart w:id="8" w:name="_Ref254773496"/>
+      <w:bookmarkStart w:id="9" w:name="_Toc240559571"/>
+      <w:r>
+        <w:t>Rollen</w:t>
+      </w:r>
+      <w:bookmarkEnd w:id="8"/>
+      <w:bookmarkEnd w:id="9"/>
+    </w:p>
+    <w:p>
+      <w:pPr>
+        <w:pStyle w:val="Anforderungen"/>
+      </w:pPr>
+      <w:bookmarkStart w:id="10" w:name="_Ref254773516"/>
+      <w:r>
+        <w:t xml:space="preserve">Im System sollen Geschäftspartner definierbar sein. Geschäftspartner können Auftraggeber, </w:t>
+      </w:r>
+      <w:r>
+        <w:t>Frachtführer</w:t>
+      </w:r>
+      <w:r>
+        <w:t>, Lokationen [</w:t>
+      </w:r>
+      <w:r>
+        <w:fldChar w:fldCharType="begin"/>
+      </w:r>
+      <w:r>
+        <w:instrText xml:space="preserve"> REF _Ref254773478 \r \h </w:instrText>
+      </w:r>
+      <w:r>
+        <w:fldChar w:fldCharType="separate"/>
+      </w:r>
+      <w:r>
+        <w:t>A06</w:t>
+      </w:r>
+      <w:r>
+        <w:fldChar w:fldCharType="end"/>
+      </w:r>
+      <w:r>
+        <w:t>]</w:t>
+      </w:r>
+      <w:r>
+        <w:t xml:space="preserve"> oder</w:t>
+      </w:r>
+      <w:r>
+        <w:t xml:space="preserve"> </w:t>
+      </w:r>
+      <w:r>
+        <w:t xml:space="preserve">Empfänger </w:t>
+      </w:r>
+      <w:r>
+        <w:t>darstellen.</w:t>
+      </w:r>
+      <w:bookmarkEnd w:id="10"/>
+    </w:p>
+    <w:p>
+      <w:pPr>
+        <w:pStyle w:val="Anforderungen"/>
+        <w:rPr>
+          <w:color w:val="FF0000"/>
+        </w:rPr>
+      </w:pPr>
+      <w:bookmarkStart w:id="11" w:name="_Ref255305511"/>
+      <w:r>
+        <w:rPr>
+          <w:color w:val="FF0000"/>
+        </w:rPr>
+        <w:t>Geschäftspartner sind durch eine Nummer der Form „GP</w:t>
+      </w:r>
+      <w:r>
+        <w:rPr>
+          <w:color w:val="FF0000"/>
+        </w:rPr>
+        <w:t>-</w:t>
+      </w:r>
+      <w:r>
+        <w:rPr>
+          <w:color w:val="FF0000"/>
+        </w:rPr>
+        <w:t>&lt;Art des Geschäftspartners&gt;-</w:t>
+      </w:r>
+      <w:r>
+        <w:rPr>
+          <w:i/>
+          <w:color w:val="FF0000"/>
+        </w:rPr>
         <w:t>n</w:t>
       </w:r>
       <w:r>
-        <w:t xml:space="preserve">zungen </w:t>
-      </w:r>
-      <w:r>
-        <w:t>beschrieben.</w:t>
-      </w:r>
-    </w:p>
-    <w:p>
-      <w:pPr>
-        <w:pStyle w:val="berschrift2"/>
-      </w:pPr>
-      <w:bookmarkStart w:id="8" w:name="_Toc240559570"/>
-      <w:r>
-        <w:t>Stammdaten</w:t>
-      </w:r>
-      <w:bookmarkEnd w:id="8"/>
-    </w:p>
-    <w:p>
-      <w:pPr>
-        <w:pStyle w:val="berschrift3"/>
-      </w:pPr>
-      <w:bookmarkStart w:id="9" w:name="_Ref254773496"/>
-      <w:bookmarkStart w:id="10" w:name="_Toc240559571"/>
-      <w:r>
-        <w:t>Rollen</w:t>
-      </w:r>
-      <w:bookmarkEnd w:id="9"/>
-      <w:bookmarkEnd w:id="10"/>
-    </w:p>
-    <w:p>
-      <w:pPr>
-        <w:pStyle w:val="Anforderungen"/>
-      </w:pPr>
-      <w:bookmarkStart w:id="11" w:name="_Ref254773516"/>
-      <w:r>
-        <w:t xml:space="preserve">Im System sollen Geschäftspartner definierbar sein. Geschäftspartner können Auftraggeber, </w:t>
-      </w:r>
-      <w:r>
-        <w:t>Frachtführer</w:t>
-      </w:r>
-      <w:r>
-        <w:t>, Lokationen [</w:t>
-      </w:r>
-      <w:r>
-        <w:fldChar w:fldCharType="begin"/>
-      </w:r>
-      <w:r>
-        <w:instrText xml:space="preserve"> REF _Ref254773478 \r \h </w:instrText>
-      </w:r>
-      <w:r>
-        <w:fldChar w:fldCharType="separate"/>
-      </w:r>
-      <w:r>
-        <w:t>A06</w:t>
-      </w:r>
-      <w:r>
-        <w:fldChar w:fldCharType="end"/>
-      </w:r>
-      <w:r>
-        <w:t>]</w:t>
-      </w:r>
-      <w:r>
-        <w:t xml:space="preserve"> oder</w:t>
-      </w:r>
-      <w:r>
-        <w:t xml:space="preserve"> </w:t>
-      </w:r>
-      <w:r>
-        <w:t xml:space="preserve">Empfänger </w:t>
-      </w:r>
-      <w:r>
-        <w:t>darstellen.</w:t>
+        <w:rPr>
+          <w:color w:val="FF0000"/>
+        </w:rPr>
+        <w:t>“ (</w:t>
+      </w:r>
+      <w:r>
+        <w:rPr>
+          <w:i/>
+          <w:color w:val="FF0000"/>
+        </w:rPr>
+        <w:t>n</w:t>
+      </w:r>
+      <w:r>
+        <w:rPr>
+          <w:color w:val="FF0000"/>
+        </w:rPr>
+        <w:t xml:space="preserve"> ist eine natürliche Zahl) eindeutig identifizierbar. </w:t>
+      </w:r>
+      <w:r>
+        <w:rPr>
+          <w:color w:val="FF0000"/>
+        </w:rPr>
+        <w:t>Die Art des Geschäftspartners ist wie folgt definiert:</w:t>
       </w:r>
       <w:bookmarkEnd w:id="11"/>
-    </w:p>
-    <w:p>
-      <w:pPr>
-        <w:pStyle w:val="Anforderungen"/>
-        <w:rPr>
-          <w:color w:val="FF0000"/>
-        </w:rPr>
-      </w:pPr>
-      <w:bookmarkStart w:id="12" w:name="_Ref255305511"/>
-      <w:r>
-        <w:rPr>
-          <w:color w:val="FF0000"/>
-        </w:rPr>
-        <w:t>Geschäftspartner sind durch eine Nummer der Form „GP</w:t>
-      </w:r>
-      <w:r>
-        <w:rPr>
-          <w:color w:val="FF0000"/>
-        </w:rPr>
-        <w:t>-</w:t>
-      </w:r>
-      <w:r>
-        <w:rPr>
-          <w:color w:val="FF0000"/>
-        </w:rPr>
-        <w:t>&lt;Art des Geschäftspartners&gt;-</w:t>
-      </w:r>
-      <w:r>
-        <w:rPr>
-          <w:i/>
-          <w:color w:val="FF0000"/>
-        </w:rPr>
-        <w:t>n</w:t>
-      </w:r>
-      <w:r>
-        <w:rPr>
-          <w:color w:val="FF0000"/>
-        </w:rPr>
-        <w:t>“ (</w:t>
-      </w:r>
-      <w:r>
-        <w:rPr>
-          <w:i/>
-          <w:color w:val="FF0000"/>
-        </w:rPr>
-        <w:t>n</w:t>
-      </w:r>
-      <w:r>
-        <w:rPr>
-          <w:color w:val="FF0000"/>
-        </w:rPr>
-        <w:t xml:space="preserve"> ist eine natürliche Zahl) eindeutig identifizierbar. </w:t>
-      </w:r>
-      <w:r>
-        <w:rPr>
-          <w:color w:val="FF0000"/>
-        </w:rPr>
-        <w:t>Die Art des Geschäftspartners ist wie folgt definiert:</w:t>
-      </w:r>
-      <w:bookmarkEnd w:id="12"/>
     </w:p>
     <w:p>
       <w:pPr>
@@ -3987,9 +4161,17 @@
       <w:pPr>
         <w:pStyle w:val="Anforderungen"/>
       </w:pPr>
-      <w:bookmarkStart w:id="13" w:name="_Ref273436528"/>
-      <w:r>
-        <w:t xml:space="preserve">Jedem Geschäftspartner ist ein </w:t>
+      <w:bookmarkStart w:id="12" w:name="_Ref273436528"/>
+      <w:r>
+        <w:t xml:space="preserve">Jedem Geschäftspartner </w:t>
+      </w:r>
+      <w:proofErr w:type="gramStart"/>
+      <w:r>
+        <w:t>ist</w:t>
+      </w:r>
+      <w:proofErr w:type="gramEnd"/>
+      <w:r>
+        <w:t xml:space="preserve"> ein </w:t>
       </w:r>
       <w:r>
         <w:t xml:space="preserve">Vorname, </w:t>
@@ -4011,26 +4193,23 @@
       </w:r>
       <w:r>
         <w:rPr>
-          <w:color w:val="FF0000"/>
-        </w:rPr>
-        <w:t>E-Mail</w:t>
-      </w:r>
-      <w:r>
-        <w:t xml:space="preserve">, </w:t>
+          <w:color w:val="000000" w:themeColor="text1"/>
+        </w:rPr>
+        <w:t xml:space="preserve">E-Mail, </w:t>
       </w:r>
       <w:r>
         <w:t xml:space="preserve">sowie eine </w:t>
       </w:r>
       <w:r>
         <w:rPr>
-          <w:color w:val="FF0000"/>
-        </w:rPr>
-        <w:t>Adresse</w:t>
-      </w:r>
-      <w:r>
-        <w:t xml:space="preserve"> zugeordnet.</w:t>
-      </w:r>
-      <w:bookmarkEnd w:id="13"/>
+          <w:color w:val="000000" w:themeColor="text1"/>
+        </w:rPr>
+        <w:t xml:space="preserve">Adresse </w:t>
+      </w:r>
+      <w:r>
+        <w:t>zugeordnet.</w:t>
+      </w:r>
+      <w:bookmarkEnd w:id="12"/>
     </w:p>
     <w:p>
       <w:pPr>
@@ -4041,12 +4220,18 @@
         </w:numPr>
         <w:ind w:left="851"/>
       </w:pPr>
-      <w:bookmarkStart w:id="14" w:name="_Ref254773647"/>
-      <w:r>
-        <w:rPr>
-          <w:color w:val="FF0000"/>
-        </w:rPr>
-        <w:t>Jede Adresse besteht aus Straße, Hausnummer, Postleitzahl, Ort, Land, Ländercode</w:t>
+      <w:bookmarkStart w:id="13" w:name="_Ref254773647"/>
+      <w:r>
+        <w:rPr>
+          <w:color w:val="000000" w:themeColor="text1"/>
+        </w:rPr>
+        <w:t>Jede Adresse besteht aus Straße, Hausnummer, Postleitzahl, Ort, Land,</w:t>
+      </w:r>
+      <w:r>
+        <w:rPr>
+          <w:color w:val="FF0000"/>
+        </w:rPr>
+        <w:t xml:space="preserve"> Ländercode</w:t>
       </w:r>
       <w:r>
         <w:rPr>
@@ -4074,194 +4259,209 @@
       <w:pPr>
         <w:pStyle w:val="Anforderungen"/>
         <w:rPr>
-          <w:color w:val="FF0000"/>
-        </w:rPr>
-      </w:pPr>
-      <w:r>
-        <w:rPr>
-          <w:color w:val="FF0000"/>
+          <w:color w:val="000000" w:themeColor="text1"/>
+        </w:rPr>
+      </w:pPr>
+      <w:r>
+        <w:rPr>
+          <w:color w:val="000000" w:themeColor="text1"/>
         </w:rPr>
         <w:t>Jede</w:t>
       </w:r>
       <w:r>
         <w:rPr>
-          <w:color w:val="FF0000"/>
+          <w:color w:val="000000" w:themeColor="text1"/>
         </w:rPr>
         <w:t xml:space="preserve"> Adresse </w:t>
       </w:r>
       <w:r>
         <w:rPr>
-          <w:color w:val="FF0000"/>
+          <w:color w:val="000000" w:themeColor="text1"/>
         </w:rPr>
         <w:t>ist genau einem</w:t>
       </w:r>
       <w:r>
         <w:rPr>
-          <w:color w:val="FF0000"/>
+          <w:color w:val="000000" w:themeColor="text1"/>
         </w:rPr>
         <w:t xml:space="preserve"> Geschäftspartner zugeordnet.</w:t>
       </w:r>
+      <w:bookmarkEnd w:id="13"/>
+    </w:p>
+    <w:p>
+      <w:pPr>
+        <w:pStyle w:val="berschrift3"/>
+      </w:pPr>
+      <w:bookmarkStart w:id="14" w:name="_Toc240559572"/>
+      <w:r>
+        <w:t>Transportnetzwerk</w:t>
+      </w:r>
       <w:bookmarkEnd w:id="14"/>
     </w:p>
     <w:p>
       <w:pPr>
-        <w:pStyle w:val="berschrift3"/>
-      </w:pPr>
-      <w:bookmarkStart w:id="15" w:name="_Toc240559572"/>
-      <w:r>
-        <w:t>Transportnetzwerk</w:t>
+        <w:pStyle w:val="Anforderungen"/>
+      </w:pPr>
+      <w:r>
+        <w:t xml:space="preserve">Mittels </w:t>
+      </w:r>
+      <w:r>
+        <w:t xml:space="preserve">HLS soll ein Transportnetzwerk </w:t>
+      </w:r>
+      <w:proofErr w:type="spellStart"/>
+      <w:r>
+        <w:t>verwalt</w:t>
+      </w:r>
+      <w:r>
+        <w:t>bar</w:t>
+      </w:r>
+      <w:proofErr w:type="spellEnd"/>
+      <w:r>
+        <w:t xml:space="preserve"> sein</w:t>
+      </w:r>
+      <w:r>
+        <w:t xml:space="preserve">. Ein Transportnetzwerk besteht aus Lokationen </w:t>
+      </w:r>
+      <w:r>
+        <w:t>[</w:t>
+      </w:r>
+      <w:r>
+        <w:fldChar w:fldCharType="begin"/>
+      </w:r>
+      <w:r>
+        <w:instrText xml:space="preserve"> REF _Ref254773478 \r \h </w:instrText>
+      </w:r>
+      <w:r>
+        <w:fldChar w:fldCharType="separate"/>
+      </w:r>
+      <w:r>
+        <w:t>A06</w:t>
+      </w:r>
+      <w:r>
+        <w:fldChar w:fldCharType="end"/>
+      </w:r>
+      <w:r>
+        <w:t>]</w:t>
+      </w:r>
+      <w:r>
+        <w:t xml:space="preserve"> und Transportbeziehungen [</w:t>
+      </w:r>
+      <w:r>
+        <w:fldChar w:fldCharType="begin"/>
+      </w:r>
+      <w:r>
+        <w:instrText xml:space="preserve"> REF _Ref239047622 \r \h </w:instrText>
+      </w:r>
+      <w:r>
+        <w:fldChar w:fldCharType="separate"/>
+      </w:r>
+      <w:r>
+        <w:t>A08</w:t>
+      </w:r>
+      <w:r>
+        <w:fldChar w:fldCharType="end"/>
+      </w:r>
+      <w:r>
+        <w:t>]</w:t>
+      </w:r>
+      <w:r>
+        <w:t>.</w:t>
+      </w:r>
+    </w:p>
+    <w:p>
+      <w:pPr>
+        <w:pStyle w:val="Anforderungen"/>
+      </w:pPr>
+      <w:bookmarkStart w:id="15" w:name="_Ref254773478"/>
+      <w:bookmarkStart w:id="16" w:name="_Ref254797157"/>
+      <w:r>
+        <w:t xml:space="preserve">Lokationen </w:t>
+      </w:r>
+      <w:r>
+        <w:t>sind gleichzeitig</w:t>
+      </w:r>
+      <w:r>
+        <w:t xml:space="preserve"> </w:t>
+      </w:r>
+      <w:r>
+        <w:t>Geschäftspartner [</w:t>
+      </w:r>
+      <w:r>
+        <w:fldChar w:fldCharType="begin"/>
+      </w:r>
+      <w:r>
+        <w:instrText xml:space="preserve"> REF _Ref254773516 \r \h </w:instrText>
+      </w:r>
+      <w:r>
+        <w:fldChar w:fldCharType="separate"/>
+      </w:r>
+      <w:r>
+        <w:t>A01</w:t>
+      </w:r>
+      <w:r>
+        <w:fldChar w:fldCharType="end"/>
+      </w:r>
+      <w:r>
+        <w:t>]</w:t>
+      </w:r>
+      <w:r>
+        <w:t>.</w:t>
       </w:r>
       <w:bookmarkEnd w:id="15"/>
+      <w:bookmarkEnd w:id="16"/>
     </w:p>
     <w:p>
       <w:pPr>
         <w:pStyle w:val="Anforderungen"/>
-      </w:pPr>
-      <w:r>
-        <w:t xml:space="preserve">Mittels </w:t>
-      </w:r>
-      <w:r>
-        <w:t>HLS soll ein Transportnetzwerk verwalt</w:t>
-      </w:r>
-      <w:r>
-        <w:t>bar sein</w:t>
-      </w:r>
-      <w:r>
-        <w:t xml:space="preserve">. Ein Transportnetzwerk besteht aus Lokationen </w:t>
-      </w:r>
-      <w:r>
-        <w:t>[</w:t>
-      </w:r>
-      <w:r>
-        <w:fldChar w:fldCharType="begin"/>
-      </w:r>
-      <w:r>
-        <w:instrText xml:space="preserve"> REF _Ref254773478 \r \h </w:instrText>
-      </w:r>
-      <w:r>
-        <w:fldChar w:fldCharType="separate"/>
-      </w:r>
-      <w:r>
-        <w:t>A06</w:t>
-      </w:r>
-      <w:r>
-        <w:fldChar w:fldCharType="end"/>
-      </w:r>
-      <w:r>
-        <w:t>]</w:t>
-      </w:r>
-      <w:r>
-        <w:t xml:space="preserve"> und Transportbeziehungen [</w:t>
-      </w:r>
-      <w:r>
-        <w:fldChar w:fldCharType="begin"/>
-      </w:r>
-      <w:r>
-        <w:instrText xml:space="preserve"> REF _Ref239047622 \r \h </w:instrText>
-      </w:r>
-      <w:r>
-        <w:fldChar w:fldCharType="separate"/>
-      </w:r>
-      <w:r>
-        <w:t>A08</w:t>
-      </w:r>
-      <w:r>
-        <w:fldChar w:fldCharType="end"/>
-      </w:r>
-      <w:r>
-        <w:t>]</w:t>
-      </w:r>
-      <w:r>
-        <w:t>.</w:t>
-      </w:r>
-    </w:p>
-    <w:p>
-      <w:pPr>
-        <w:pStyle w:val="Anforderungen"/>
-      </w:pPr>
-      <w:bookmarkStart w:id="16" w:name="_Ref254773478"/>
-      <w:bookmarkStart w:id="17" w:name="_Ref254797157"/>
-      <w:r>
-        <w:t xml:space="preserve">Lokationen </w:t>
-      </w:r>
-      <w:r>
-        <w:t>sind gleichzeitig</w:t>
-      </w:r>
-      <w:r>
-        <w:t xml:space="preserve"> </w:t>
-      </w:r>
-      <w:r>
-        <w:t>Geschäftspartner [</w:t>
-      </w:r>
-      <w:r>
-        <w:fldChar w:fldCharType="begin"/>
-      </w:r>
-      <w:r>
-        <w:instrText xml:space="preserve"> REF _Ref254773516 \r \h </w:instrText>
-      </w:r>
-      <w:r>
-        <w:fldChar w:fldCharType="separate"/>
-      </w:r>
-      <w:r>
-        <w:t>A01</w:t>
-      </w:r>
-      <w:r>
-        <w:fldChar w:fldCharType="end"/>
-      </w:r>
-      <w:r>
-        <w:t>]</w:t>
-      </w:r>
-      <w:r>
-        <w:t>.</w:t>
-      </w:r>
-      <w:bookmarkEnd w:id="16"/>
+        <w:rPr>
+          <w:color w:val="FF0000"/>
+        </w:rPr>
+      </w:pPr>
+      <w:bookmarkStart w:id="17" w:name="_Ref255306814"/>
+      <w:r>
+        <w:rPr>
+          <w:color w:val="FF0000"/>
+        </w:rPr>
+        <w:t>Lokationen haben eine eindeutige Nummer. Diese besteht aus dem Ländercode</w:t>
+      </w:r>
+      <w:r>
+        <w:rPr>
+          <w:color w:val="FF0000"/>
+        </w:rPr>
+        <w:t xml:space="preserve"> des Orts</w:t>
+      </w:r>
+      <w:r>
+        <w:rPr>
+          <w:color w:val="FF0000"/>
+        </w:rPr>
+        <w:t xml:space="preserve"> der Lokation</w:t>
+      </w:r>
+      <w:r>
+        <w:rPr>
+          <w:color w:val="FF0000"/>
+        </w:rPr>
+        <w:t>, gefolgt von einem Schrägstrich („/“)</w:t>
+      </w:r>
+      <w:r>
+        <w:rPr>
+          <w:color w:val="FF0000"/>
+        </w:rPr>
+        <w:t xml:space="preserve"> und einer fortlaufenden ganzzahligen Nummer</w:t>
+      </w:r>
+      <w:r>
+        <w:rPr>
+          <w:color w:val="FF0000"/>
+        </w:rPr>
+        <w:t xml:space="preserve"> (beginnend mit dem Wert „</w:t>
+      </w:r>
+      <w:bookmarkStart w:id="18" w:name="_GoBack"/>
+      <w:r>
+        <w:rPr>
+          <w:color w:val="FF0000"/>
+        </w:rPr>
+        <w:t>1“). Beispiele: „DE/7“, „SE/1756“.</w:t>
+      </w:r>
       <w:bookmarkEnd w:id="17"/>
-    </w:p>
-    <w:p>
-      <w:pPr>
-        <w:pStyle w:val="Anforderungen"/>
-        <w:rPr>
-          <w:color w:val="FF0000"/>
-        </w:rPr>
-      </w:pPr>
-      <w:bookmarkStart w:id="18" w:name="_Ref255306814"/>
-      <w:r>
-        <w:rPr>
-          <w:color w:val="FF0000"/>
-        </w:rPr>
-        <w:t>Lokationen haben eine eindeutige Nummer. Diese besteht aus dem Ländercode</w:t>
-      </w:r>
-      <w:r>
-        <w:rPr>
-          <w:color w:val="FF0000"/>
-        </w:rPr>
-        <w:t xml:space="preserve"> des Orts</w:t>
-      </w:r>
-      <w:r>
-        <w:rPr>
-          <w:color w:val="FF0000"/>
-        </w:rPr>
-        <w:t xml:space="preserve"> der Lokation</w:t>
-      </w:r>
-      <w:r>
-        <w:rPr>
-          <w:color w:val="FF0000"/>
-        </w:rPr>
-        <w:t>, gefolgt von einem Schrägstrich („/“)</w:t>
-      </w:r>
-      <w:r>
-        <w:rPr>
-          <w:color w:val="FF0000"/>
-        </w:rPr>
-        <w:t xml:space="preserve"> und einer fortlaufenden ganzzahligen Nummer</w:t>
-      </w:r>
-      <w:r>
-        <w:rPr>
-          <w:color w:val="FF0000"/>
-        </w:rPr>
-        <w:t xml:space="preserve"> (beginnend mit dem Wert „1“). Beispiele: „DE/7“, „SE/1756“.</w:t>
-      </w:r>
-      <w:bookmarkEnd w:id="18"/>
     </w:p>
     <w:p>
       <w:pPr>
@@ -4270,7 +4470,11 @@
       <w:bookmarkStart w:id="19" w:name="_Ref254773570"/>
       <w:bookmarkStart w:id="20" w:name="_Ref239047622"/>
       <w:r>
-        <w:t>Zwischen Lokationen bestehen Transportbeziehungen, die eine Erreichbarkeit einer Ziell</w:t>
+        <w:t>Zwischen Lokationen bestehen Tran</w:t>
+      </w:r>
+      <w:bookmarkEnd w:id="18"/>
+      <w:r>
+        <w:t>sportbeziehungen, die eine Erreichbarkeit einer Ziell</w:t>
       </w:r>
       <w:r>
         <w:t>o</w:t>
@@ -5465,7 +5669,15 @@
         <w:t>einer</w:t>
       </w:r>
       <w:r>
-        <w:t xml:space="preserve"> Sendungsanfragen g</w:t>
+        <w:t xml:space="preserve"> </w:t>
+      </w:r>
+      <w:proofErr w:type="gramStart"/>
+      <w:r>
+        <w:t>Sendungsanfragen</w:t>
+      </w:r>
+      <w:proofErr w:type="gramEnd"/>
+      <w:r>
+        <w:t xml:space="preserve"> g</w:t>
       </w:r>
       <w:r>
         <w:t>e</w:t>
@@ -5683,7 +5895,11 @@
         <w:t>von</w:t>
       </w:r>
       <w:r>
-        <w:t xml:space="preserve"> Frach</w:t>
+        <w:t xml:space="preserve"> </w:t>
+      </w:r>
+      <w:proofErr w:type="spellStart"/>
+      <w:r>
+        <w:t>Frach</w:t>
       </w:r>
       <w:r>
         <w:t>t</w:t>
@@ -5700,6 +5916,7 @@
       <w:r>
         <w:t>en</w:t>
       </w:r>
+      <w:proofErr w:type="spellEnd"/>
       <w:r>
         <w:t xml:space="preserve"> </w:t>
       </w:r>
@@ -5769,8 +5986,13 @@
           <w:numId w:val="39"/>
         </w:numPr>
       </w:pPr>
-      <w:r>
-        <w:t>PlanStartzeit: Planmäßiger Beginn des Teiltransports.</w:t>
+      <w:proofErr w:type="spellStart"/>
+      <w:r>
+        <w:t>PlanStartzeit</w:t>
+      </w:r>
+      <w:proofErr w:type="spellEnd"/>
+      <w:r>
+        <w:t>: Planmäßiger Beginn des Teiltransports.</w:t>
       </w:r>
     </w:p>
     <w:p>
@@ -5781,8 +6003,13 @@
           <w:numId w:val="39"/>
         </w:numPr>
       </w:pPr>
-      <w:r>
-        <w:t>PlanEndezeit: Planmäßiges Ende des Teiltransports.</w:t>
+      <w:proofErr w:type="spellStart"/>
+      <w:r>
+        <w:t>PlanEndezeit</w:t>
+      </w:r>
+      <w:proofErr w:type="spellEnd"/>
+      <w:r>
+        <w:t>: Planmäßiges Ende des Teiltransports.</w:t>
       </w:r>
     </w:p>
     <w:p>
@@ -5793,8 +6020,13 @@
           <w:numId w:val="39"/>
         </w:numPr>
       </w:pPr>
-      <w:r>
-        <w:t>VerwendeteKapazitätTEU/-FEU: Menge der TEU/FEU für den Transport.</w:t>
+      <w:proofErr w:type="spellStart"/>
+      <w:r>
+        <w:t>VerwendeteKapazitätTEU</w:t>
+      </w:r>
+      <w:proofErr w:type="spellEnd"/>
+      <w:r>
+        <w:t>/-FEU: Menge der TEU/FEU für den Transport.</w:t>
       </w:r>
     </w:p>
     <w:p>
@@ -6259,7 +6491,15 @@
         <w:t>sind</w:t>
       </w:r>
       <w:r>
-        <w:t xml:space="preserve"> dafür verantwortlich, ein oder mehrere Transportaktivitäten in Auftrag von HAW-Logistics durchzuführen. Für eine Teilmenge von </w:t>
+        <w:t xml:space="preserve"> dafür verantwortlich, ein oder mehrere Transportaktivitäten in Auftrag von HAW-</w:t>
+      </w:r>
+      <w:proofErr w:type="spellStart"/>
+      <w:r>
+        <w:t>Logistics</w:t>
+      </w:r>
+      <w:proofErr w:type="spellEnd"/>
+      <w:r>
+        <w:t xml:space="preserve"> durchzuführen. Für eine Teilmenge von </w:t>
       </w:r>
       <w:r>
         <w:t>Transportaktivitäten</w:t>
@@ -7014,14 +7254,27 @@
       <w:pPr>
         <w:pStyle w:val="Anforderungen"/>
       </w:pPr>
-      <w:r>
-        <w:t>FrachtführerRahmenverträgen ist ein Fahrplan zugeordnet, der Abfahrtszeiten des Tra</w:t>
+      <w:proofErr w:type="spellStart"/>
+      <w:r>
+        <w:t>FrachtführerRahmenverträgen</w:t>
+      </w:r>
+      <w:proofErr w:type="spellEnd"/>
+      <w:r>
+        <w:t xml:space="preserve"> ist ein Fahrplan zugeordnet, der Abfahrtszeiten des </w:t>
+      </w:r>
+      <w:proofErr w:type="spellStart"/>
+      <w:r>
+        <w:t>Tra</w:t>
       </w:r>
       <w:r>
         <w:t>n</w:t>
       </w:r>
       <w:r>
-        <w:t>sprotmittels definiert.</w:t>
+        <w:t>sprotmittels</w:t>
+      </w:r>
+      <w:proofErr w:type="spellEnd"/>
+      <w:r>
+        <w:t xml:space="preserve"> definiert.</w:t>
       </w:r>
     </w:p>
     <w:p>
@@ -7125,7 +7378,15 @@
       <w:bookmarkStart w:id="46" w:name="_Ref254784563"/>
       <w:bookmarkStart w:id="47" w:name="_Ref255304480"/>
       <w:r>
-        <w:t>Die Kosten des Transportplans ergibt sich aus der Summe der Kosten für die einzelnen Transport</w:t>
+        <w:t xml:space="preserve">Die Kosten des Transportplans </w:t>
+      </w:r>
+      <w:proofErr w:type="gramStart"/>
+      <w:r>
+        <w:t>ergibt</w:t>
+      </w:r>
+      <w:proofErr w:type="gramEnd"/>
+      <w:r>
+        <w:t xml:space="preserve"> sich aus der Summe der Kosten für die einzelnen Transport</w:t>
       </w:r>
       <w:r>
         <w:t>aktivitäten</w:t>
@@ -7136,6 +7397,7 @@
       <w:r>
         <w:br/>
       </w:r>
+      <w:proofErr w:type="spellStart"/>
       <w:r>
         <w:rPr>
           <w:i/>
@@ -7148,6 +7410,7 @@
         </w:rPr>
         <w:t>FürTransportplan</w:t>
       </w:r>
+      <w:proofErr w:type="spellEnd"/>
       <w:r>
         <w:rPr>
           <w:i/>
@@ -7168,6 +7431,7 @@
         <w:t xml:space="preserve"> </w:t>
       </w:r>
       <w:bookmarkEnd w:id="46"/>
+      <w:proofErr w:type="spellStart"/>
       <w:r>
         <w:rPr>
           <w:i/>
@@ -7181,6 +7445,7 @@
         </w:rPr>
         <w:t>oTransportaktivität</w:t>
       </w:r>
+      <w:proofErr w:type="spellEnd"/>
     </w:p>
     <w:p>
       <w:pPr>
@@ -7193,7 +7458,21 @@
         <w:rPr>
           <w:color w:val="FF0000"/>
         </w:rPr>
-        <w:t>Für die Tätigkeiten der HAW-Logistics erhebt diese einen Zuschlag</w:t>
+        <w:t>Für die Tätigkeiten der HAW-</w:t>
+      </w:r>
+      <w:proofErr w:type="spellStart"/>
+      <w:r>
+        <w:rPr>
+          <w:color w:val="FF0000"/>
+        </w:rPr>
+        <w:t>Logistics</w:t>
+      </w:r>
+      <w:proofErr w:type="spellEnd"/>
+      <w:r>
+        <w:rPr>
+          <w:color w:val="FF0000"/>
+        </w:rPr>
+        <w:t xml:space="preserve"> erhebt diese einen Zuschlag</w:t>
       </w:r>
       <w:r>
         <w:rPr>
@@ -7846,8 +8125,13 @@
       <w:pPr>
         <w:pStyle w:val="Anforderungen"/>
       </w:pPr>
-      <w:r>
-        <w:t>Performanzanforderungen sind im Rahmen der Spezifikation zu definieren.</w:t>
+      <w:proofErr w:type="spellStart"/>
+      <w:r>
+        <w:t>Performanzanforderungen</w:t>
+      </w:r>
+      <w:proofErr w:type="spellEnd"/>
+      <w:r>
+        <w:t xml:space="preserve"> sind im Rahmen der Spezifikation zu definieren.</w:t>
       </w:r>
     </w:p>
     <w:p>
@@ -7876,9 +8160,11 @@
       <w:r>
         <w:t xml:space="preserve">das Produkt </w:t>
       </w:r>
+      <w:proofErr w:type="spellStart"/>
       <w:r>
         <w:t>RabbitMQ</w:t>
       </w:r>
+      <w:proofErr w:type="spellEnd"/>
       <w:r>
         <w:t xml:space="preserve"> [MQUEUE] </w:t>
       </w:r>
@@ -8012,7 +8298,7 @@
       <w:hyperlink r:id="rId14" w:history="1">
         <w:r>
           <w:rPr>
-            <w:rStyle w:val="Link"/>
+            <w:rStyle w:val="Hyperlink"/>
             <w:sz w:val="18"/>
           </w:rPr>
           <w:t>http://msdn.microsoft.com/en-us/netframework/default.aspx</w:t>
@@ -8033,7 +8319,7 @@
       <w:hyperlink r:id="rId15" w:history="1">
         <w:r>
           <w:rPr>
-            <w:rStyle w:val="Link"/>
+            <w:rStyle w:val="Hyperlink"/>
             <w:sz w:val="18"/>
           </w:rPr>
           <w:t>http://www.iso.org/iso/country_codes/iso_3166_code_lists.htm</w:t>
@@ -8057,14 +8343,14 @@
       <w:hyperlink r:id="rId16" w:history="1">
         <w:r>
           <w:rPr>
-            <w:rStyle w:val="Link"/>
+            <w:rStyle w:val="Hyperlink"/>
             <w:sz w:val="18"/>
           </w:rPr>
           <w:t>http://www.rabbitmq.com</w:t>
         </w:r>
         <w:r>
           <w:rPr>
-            <w:rStyle w:val="Link"/>
+            <w:rStyle w:val="Hyperlink"/>
             <w:sz w:val="18"/>
           </w:rPr>
           <w:br/>
@@ -8085,7 +8371,7 @@
       <w:hyperlink r:id="rId17" w:history="1">
         <w:r>
           <w:rPr>
-            <w:rStyle w:val="Link"/>
+            <w:rStyle w:val="Hyperlink"/>
             <w:sz w:val="18"/>
             <w:szCs w:val="18"/>
           </w:rPr>
@@ -8250,6 +8536,7 @@
                 <w:sz w:val="18"/>
               </w:rPr>
             </w:pPr>
+            <w:proofErr w:type="spellStart"/>
             <w:r>
               <w:rPr>
                 <w:rFonts w:ascii="Courier New" w:hAnsi="Courier New" w:cs="Courier New"/>
@@ -8258,6 +8545,7 @@
               </w:rPr>
               <w:t>FrfNr</w:t>
             </w:r>
+            <w:proofErr w:type="spellEnd"/>
           </w:p>
         </w:tc>
         <w:tc>
@@ -8313,6 +8601,7 @@
                 <w:sz w:val="18"/>
               </w:rPr>
             </w:pPr>
+            <w:proofErr w:type="spellStart"/>
             <w:r>
               <w:rPr>
                 <w:rFonts w:ascii="Courier New" w:hAnsi="Courier New" w:cs="Courier New"/>
@@ -8321,6 +8610,7 @@
               </w:rPr>
               <w:t>FaNr</w:t>
             </w:r>
+            <w:proofErr w:type="spellEnd"/>
           </w:p>
         </w:tc>
         <w:tc>
@@ -8376,6 +8666,7 @@
                 <w:sz w:val="18"/>
               </w:rPr>
             </w:pPr>
+            <w:proofErr w:type="spellStart"/>
             <w:r>
               <w:rPr>
                 <w:rFonts w:ascii="Courier New" w:hAnsi="Courier New" w:cs="Courier New"/>
@@ -8384,6 +8675,7 @@
               </w:rPr>
               <w:t>FrvNr</w:t>
             </w:r>
+            <w:proofErr w:type="spellEnd"/>
           </w:p>
         </w:tc>
         <w:tc>
@@ -8453,6 +8745,7 @@
                 <w:sz w:val="18"/>
               </w:rPr>
             </w:pPr>
+            <w:proofErr w:type="spellStart"/>
             <w:r>
               <w:rPr>
                 <w:rFonts w:ascii="Courier New" w:hAnsi="Courier New" w:cs="Courier New"/>
@@ -8461,6 +8754,7 @@
               </w:rPr>
               <w:t>PlanStartzeit</w:t>
             </w:r>
+            <w:proofErr w:type="spellEnd"/>
           </w:p>
         </w:tc>
         <w:tc>
@@ -8523,6 +8817,7 @@
                 <w:sz w:val="18"/>
               </w:rPr>
             </w:pPr>
+            <w:proofErr w:type="spellStart"/>
             <w:r>
               <w:rPr>
                 <w:rFonts w:ascii="Courier New" w:hAnsi="Courier New" w:cs="Courier New"/>
@@ -8531,6 +8826,7 @@
               </w:rPr>
               <w:t>PlanEndezeit</w:t>
             </w:r>
+            <w:proofErr w:type="spellEnd"/>
           </w:p>
         </w:tc>
         <w:tc>
@@ -8572,13 +8868,23 @@
                 <w:sz w:val="18"/>
               </w:rPr>
             </w:pPr>
+            <w:proofErr w:type="spellStart"/>
             <w:r>
               <w:rPr>
                 <w:rFonts w:ascii="Courier New" w:hAnsi="Courier New" w:cs="Courier New"/>
                 <w:b w:val="0"/>
                 <w:sz w:val="18"/>
               </w:rPr>
-              <w:t>VerwendeteKapazitaetTEU/FEU</w:t>
+              <w:t>VerwendeteKapazitaetTEU</w:t>
+            </w:r>
+            <w:proofErr w:type="spellEnd"/>
+            <w:r>
+              <w:rPr>
+                <w:rFonts w:ascii="Courier New" w:hAnsi="Courier New" w:cs="Courier New"/>
+                <w:b w:val="0"/>
+                <w:sz w:val="18"/>
+              </w:rPr>
+              <w:t>/FEU</w:t>
             </w:r>
           </w:p>
         </w:tc>
@@ -8647,7 +8953,7 @@
 </file>
 
 <file path=word/endnotes.xml><?xml version="1.0" encoding="utf-8"?>
-<w:endnotes xmlns:wpc="http://schemas.microsoft.com/office/word/2010/wordprocessingCanvas" xmlns:mo="http://schemas.microsoft.com/office/mac/office/2008/main" xmlns:mc="http://schemas.openxmlformats.org/markup-compatibility/2006" xmlns:mv="urn:schemas-microsoft-com:mac:vml" xmlns:o="urn:schemas-microsoft-com:office:office" xmlns:r="http://schemas.openxmlformats.org/officeDocument/2006/relationships" xmlns:m="http://schemas.openxmlformats.org/officeDocument/2006/math" xmlns:v="urn:schemas-microsoft-com:vml" xmlns:wp14="http://schemas.microsoft.com/office/word/2010/wordprocessingDrawing" xmlns:wp="http://schemas.openxmlformats.org/drawingml/2006/wordprocessingDrawing" xmlns:w10="urn:schemas-microsoft-com:office:word" xmlns:w="http://schemas.openxmlformats.org/wordprocessingml/2006/main" xmlns:w14="http://schemas.microsoft.com/office/word/2010/wordml" xmlns:wpg="http://schemas.microsoft.com/office/word/2010/wordprocessingGroup" xmlns:wpi="http://schemas.microsoft.com/office/word/2010/wordprocessingInk" xmlns:wne="http://schemas.microsoft.com/office/word/2006/wordml" xmlns:wps="http://schemas.microsoft.com/office/word/2010/wordprocessingShape" mc:Ignorable="w14 wp14">
+<w:endnotes xmlns:wpc="http://schemas.microsoft.com/office/word/2010/wordprocessingCanvas" xmlns:mc="http://schemas.openxmlformats.org/markup-compatibility/2006" xmlns:o="urn:schemas-microsoft-com:office:office" xmlns:r="http://schemas.openxmlformats.org/officeDocument/2006/relationships" xmlns:m="http://schemas.openxmlformats.org/officeDocument/2006/math" xmlns:v="urn:schemas-microsoft-com:vml" xmlns:wp14="http://schemas.microsoft.com/office/word/2010/wordprocessingDrawing" xmlns:wp="http://schemas.openxmlformats.org/drawingml/2006/wordprocessingDrawing" xmlns:w10="urn:schemas-microsoft-com:office:word" xmlns:w="http://schemas.openxmlformats.org/wordprocessingml/2006/main" xmlns:w14="http://schemas.microsoft.com/office/word/2010/wordml" xmlns:wpg="http://schemas.microsoft.com/office/word/2010/wordprocessingGroup" xmlns:wpi="http://schemas.microsoft.com/office/word/2010/wordprocessingInk" xmlns:wne="http://schemas.microsoft.com/office/word/2006/wordml" xmlns:wps="http://schemas.microsoft.com/office/word/2010/wordprocessingShape" mc:Ignorable="w14 wp14">
   <w:endnote w:type="separator" w:id="-1">
     <w:p>
       <w:pPr>
@@ -8672,7 +8978,7 @@
 </file>
 
 <file path=word/footer1.xml><?xml version="1.0" encoding="utf-8"?>
-<w:ftr xmlns:wpc="http://schemas.microsoft.com/office/word/2010/wordprocessingCanvas" xmlns:mo="http://schemas.microsoft.com/office/mac/office/2008/main" xmlns:mc="http://schemas.openxmlformats.org/markup-compatibility/2006" xmlns:mv="urn:schemas-microsoft-com:mac:vml" xmlns:o="urn:schemas-microsoft-com:office:office" xmlns:r="http://schemas.openxmlformats.org/officeDocument/2006/relationships" xmlns:m="http://schemas.openxmlformats.org/officeDocument/2006/math" xmlns:v="urn:schemas-microsoft-com:vml" xmlns:wp14="http://schemas.microsoft.com/office/word/2010/wordprocessingDrawing" xmlns:wp="http://schemas.openxmlformats.org/drawingml/2006/wordprocessingDrawing" xmlns:w10="urn:schemas-microsoft-com:office:word" xmlns:w="http://schemas.openxmlformats.org/wordprocessingml/2006/main" xmlns:w14="http://schemas.microsoft.com/office/word/2010/wordml" xmlns:wpg="http://schemas.microsoft.com/office/word/2010/wordprocessingGroup" xmlns:wpi="http://schemas.microsoft.com/office/word/2010/wordprocessingInk" xmlns:wne="http://schemas.microsoft.com/office/word/2006/wordml" xmlns:wps="http://schemas.microsoft.com/office/word/2010/wordprocessingShape" mc:Ignorable="w14 wp14">
+<w:ftr xmlns:wpc="http://schemas.microsoft.com/office/word/2010/wordprocessingCanvas" xmlns:mc="http://schemas.openxmlformats.org/markup-compatibility/2006" xmlns:o="urn:schemas-microsoft-com:office:office" xmlns:r="http://schemas.openxmlformats.org/officeDocument/2006/relationships" xmlns:m="http://schemas.openxmlformats.org/officeDocument/2006/math" xmlns:v="urn:schemas-microsoft-com:vml" xmlns:wp14="http://schemas.microsoft.com/office/word/2010/wordprocessingDrawing" xmlns:wp="http://schemas.openxmlformats.org/drawingml/2006/wordprocessingDrawing" xmlns:w10="urn:schemas-microsoft-com:office:word" xmlns:w="http://schemas.openxmlformats.org/wordprocessingml/2006/main" xmlns:w14="http://schemas.microsoft.com/office/word/2010/wordml" xmlns:wpg="http://schemas.microsoft.com/office/word/2010/wordprocessingGroup" xmlns:wpi="http://schemas.microsoft.com/office/word/2010/wordprocessingInk" xmlns:wne="http://schemas.microsoft.com/office/word/2006/wordml" xmlns:wps="http://schemas.microsoft.com/office/word/2010/wordprocessingShape" mc:Ignorable="w14 wp14">
   <w:sdt>
     <w:sdtPr>
       <w:id w:val="336199018"/>
@@ -8704,7 +9010,7 @@
           <w:rPr>
             <w:noProof/>
           </w:rPr>
-          <w:t>2</w:t>
+          <w:t>5</w:t>
         </w:r>
         <w:r>
           <w:rPr>
@@ -8727,7 +9033,7 @@
 </file>
 
 <file path=word/footnotes.xml><?xml version="1.0" encoding="utf-8"?>
-<w:footnotes xmlns:wpc="http://schemas.microsoft.com/office/word/2010/wordprocessingCanvas" xmlns:mo="http://schemas.microsoft.com/office/mac/office/2008/main" xmlns:mc="http://schemas.openxmlformats.org/markup-compatibility/2006" xmlns:mv="urn:schemas-microsoft-com:mac:vml" xmlns:o="urn:schemas-microsoft-com:office:office" xmlns:r="http://schemas.openxmlformats.org/officeDocument/2006/relationships" xmlns:m="http://schemas.openxmlformats.org/officeDocument/2006/math" xmlns:v="urn:schemas-microsoft-com:vml" xmlns:wp14="http://schemas.microsoft.com/office/word/2010/wordprocessingDrawing" xmlns:wp="http://schemas.openxmlformats.org/drawingml/2006/wordprocessingDrawing" xmlns:w10="urn:schemas-microsoft-com:office:word" xmlns:w="http://schemas.openxmlformats.org/wordprocessingml/2006/main" xmlns:w14="http://schemas.microsoft.com/office/word/2010/wordml" xmlns:wpg="http://schemas.microsoft.com/office/word/2010/wordprocessingGroup" xmlns:wpi="http://schemas.microsoft.com/office/word/2010/wordprocessingInk" xmlns:wne="http://schemas.microsoft.com/office/word/2006/wordml" xmlns:wps="http://schemas.microsoft.com/office/word/2010/wordprocessingShape" mc:Ignorable="w14 wp14">
+<w:footnotes xmlns:wpc="http://schemas.microsoft.com/office/word/2010/wordprocessingCanvas" xmlns:mc="http://schemas.openxmlformats.org/markup-compatibility/2006" xmlns:o="urn:schemas-microsoft-com:office:office" xmlns:r="http://schemas.openxmlformats.org/officeDocument/2006/relationships" xmlns:m="http://schemas.openxmlformats.org/officeDocument/2006/math" xmlns:v="urn:schemas-microsoft-com:vml" xmlns:wp14="http://schemas.microsoft.com/office/word/2010/wordprocessingDrawing" xmlns:wp="http://schemas.openxmlformats.org/drawingml/2006/wordprocessingDrawing" xmlns:w10="urn:schemas-microsoft-com:office:word" xmlns:w="http://schemas.openxmlformats.org/wordprocessingml/2006/main" xmlns:w14="http://schemas.microsoft.com/office/word/2010/wordml" xmlns:wpg="http://schemas.microsoft.com/office/word/2010/wordprocessingGroup" xmlns:wpi="http://schemas.microsoft.com/office/word/2010/wordprocessingInk" xmlns:wne="http://schemas.microsoft.com/office/word/2006/wordml" xmlns:wps="http://schemas.microsoft.com/office/word/2010/wordprocessingShape" mc:Ignorable="w14 wp14">
   <w:footnote w:type="separator" w:id="-1">
     <w:p>
       <w:pPr>
@@ -8752,7 +9058,7 @@
 </file>
 
 <file path=word/numbering.xml><?xml version="1.0" encoding="utf-8"?>
-<w:numbering xmlns:wpc="http://schemas.microsoft.com/office/word/2010/wordprocessingCanvas" xmlns:mo="http://schemas.microsoft.com/office/mac/office/2008/main" xmlns:mc="http://schemas.openxmlformats.org/markup-compatibility/2006" xmlns:mv="urn:schemas-microsoft-com:mac:vml" xmlns:o="urn:schemas-microsoft-com:office:office" xmlns:r="http://schemas.openxmlformats.org/officeDocument/2006/relationships" xmlns:m="http://schemas.openxmlformats.org/officeDocument/2006/math" xmlns:v="urn:schemas-microsoft-com:vml" xmlns:wp14="http://schemas.microsoft.com/office/word/2010/wordprocessingDrawing" xmlns:wp="http://schemas.openxmlformats.org/drawingml/2006/wordprocessingDrawing" xmlns:w10="urn:schemas-microsoft-com:office:word" xmlns:w="http://schemas.openxmlformats.org/wordprocessingml/2006/main" xmlns:w14="http://schemas.microsoft.com/office/word/2010/wordml" xmlns:wpg="http://schemas.microsoft.com/office/word/2010/wordprocessingGroup" xmlns:wpi="http://schemas.microsoft.com/office/word/2010/wordprocessingInk" xmlns:wne="http://schemas.microsoft.com/office/word/2006/wordml" xmlns:wps="http://schemas.microsoft.com/office/word/2010/wordprocessingShape" mc:Ignorable="w14 wp14">
+<w:numbering xmlns:wpc="http://schemas.microsoft.com/office/word/2010/wordprocessingCanvas" xmlns:mc="http://schemas.openxmlformats.org/markup-compatibility/2006" xmlns:o="urn:schemas-microsoft-com:office:office" xmlns:r="http://schemas.openxmlformats.org/officeDocument/2006/relationships" xmlns:m="http://schemas.openxmlformats.org/officeDocument/2006/math" xmlns:v="urn:schemas-microsoft-com:vml" xmlns:wp14="http://schemas.microsoft.com/office/word/2010/wordprocessingDrawing" xmlns:wp="http://schemas.openxmlformats.org/drawingml/2006/wordprocessingDrawing" xmlns:w10="urn:schemas-microsoft-com:office:word" xmlns:w="http://schemas.openxmlformats.org/wordprocessingml/2006/main" xmlns:w14="http://schemas.microsoft.com/office/word/2010/wordml" xmlns:wpg="http://schemas.microsoft.com/office/word/2010/wordprocessingGroup" xmlns:wpi="http://schemas.microsoft.com/office/word/2010/wordprocessingInk" xmlns:wne="http://schemas.microsoft.com/office/word/2006/wordml" xmlns:wps="http://schemas.microsoft.com/office/word/2010/wordprocessingShape" mc:Ignorable="w14 wp14">
   <w:abstractNum w:abstractNumId="0">
     <w:nsid w:val="05565B95"/>
     <w:multiLevelType w:val="hybridMultilevel"/>
@@ -13362,7 +13668,7 @@
       </w:pPr>
     </w:pPrDefault>
   </w:docDefaults>
-  <w:latentStyles w:defLockedState="0" w:defUIPriority="99" w:defSemiHidden="1" w:defUnhideWhenUsed="1" w:defQFormat="0" w:count="276">
+  <w:latentStyles w:defLockedState="0" w:defUIPriority="99" w:defSemiHidden="1" w:defUnhideWhenUsed="1" w:defQFormat="0" w:count="267">
     <w:lsdException w:name="Normal" w:semiHidden="0" w:uiPriority="0" w:unhideWhenUsed="0" w:qFormat="1"/>
     <w:lsdException w:name="heading 1" w:semiHidden="0" w:uiPriority="9" w:unhideWhenUsed="0" w:qFormat="1"/>
     <w:lsdException w:name="heading 2" w:uiPriority="9" w:qFormat="1"/>
@@ -13510,7 +13816,7 @@
     <w:name w:val="heading 1"/>
     <w:basedOn w:val="Standard"/>
     <w:next w:val="Standard"/>
-    <w:link w:val="berschrift1Zeichen"/>
+    <w:link w:val="berschrift1Zchn"/>
     <w:uiPriority w:val="9"/>
     <w:qFormat/>
     <w:rsid w:val="00130F94"/>
@@ -13536,7 +13842,7 @@
     <w:name w:val="heading 2"/>
     <w:basedOn w:val="Standard"/>
     <w:next w:val="Standard"/>
-    <w:link w:val="berschrift2Zeichen"/>
+    <w:link w:val="berschrift2Zchn"/>
     <w:uiPriority w:val="9"/>
     <w:unhideWhenUsed/>
     <w:qFormat/>
@@ -13564,7 +13870,7 @@
     <w:name w:val="heading 3"/>
     <w:basedOn w:val="Standard"/>
     <w:next w:val="Standard"/>
-    <w:link w:val="berschrift3Zeichen"/>
+    <w:link w:val="berschrift3Zchn"/>
     <w:uiPriority w:val="9"/>
     <w:unhideWhenUsed/>
     <w:qFormat/>
@@ -13590,7 +13896,7 @@
     <w:name w:val="heading 4"/>
     <w:basedOn w:val="Standard"/>
     <w:next w:val="Standard"/>
-    <w:link w:val="berschrift4Zeichen"/>
+    <w:link w:val="berschrift4Zchn"/>
     <w:uiPriority w:val="9"/>
     <w:unhideWhenUsed/>
     <w:qFormat/>
@@ -13618,7 +13924,7 @@
     <w:name w:val="heading 5"/>
     <w:basedOn w:val="Standard"/>
     <w:next w:val="Standard"/>
-    <w:link w:val="berschrift5Zeichen"/>
+    <w:link w:val="berschrift5Zchn"/>
     <w:uiPriority w:val="9"/>
     <w:semiHidden/>
     <w:unhideWhenUsed/>
@@ -13643,7 +13949,7 @@
     <w:name w:val="heading 6"/>
     <w:basedOn w:val="Standard"/>
     <w:next w:val="Standard"/>
-    <w:link w:val="berschrift6Zeichen"/>
+    <w:link w:val="berschrift6Zchn"/>
     <w:uiPriority w:val="9"/>
     <w:semiHidden/>
     <w:unhideWhenUsed/>
@@ -13670,7 +13976,7 @@
     <w:name w:val="heading 7"/>
     <w:basedOn w:val="Standard"/>
     <w:next w:val="Standard"/>
-    <w:link w:val="berschrift7Zeichen"/>
+    <w:link w:val="berschrift7Zchn"/>
     <w:uiPriority w:val="9"/>
     <w:semiHidden/>
     <w:unhideWhenUsed/>
@@ -13697,7 +14003,7 @@
     <w:name w:val="heading 8"/>
     <w:basedOn w:val="Standard"/>
     <w:next w:val="Standard"/>
-    <w:link w:val="berschrift8Zeichen"/>
+    <w:link w:val="berschrift8Zchn"/>
     <w:uiPriority w:val="9"/>
     <w:semiHidden/>
     <w:unhideWhenUsed/>
@@ -13724,7 +14030,7 @@
     <w:name w:val="heading 9"/>
     <w:basedOn w:val="Standard"/>
     <w:next w:val="Standard"/>
-    <w:link w:val="berschrift9Zeichen"/>
+    <w:link w:val="berschrift9Zchn"/>
     <w:uiPriority w:val="9"/>
     <w:semiHidden/>
     <w:unhideWhenUsed/>
@@ -13749,7 +14055,7 @@
       <w:szCs w:val="20"/>
     </w:rPr>
   </w:style>
-  <w:style w:type="character" w:default="1" w:styleId="Absatzstandardschriftart">
+  <w:style w:type="character" w:default="1" w:styleId="Absatz-Standardschriftart">
     <w:name w:val="Default Paragraph Font"/>
     <w:uiPriority w:val="1"/>
     <w:semiHidden/>
@@ -13776,9 +14082,9 @@
     <w:semiHidden/>
     <w:unhideWhenUsed/>
   </w:style>
-  <w:style w:type="character" w:customStyle="1" w:styleId="berschrift1Zeichen">
-    <w:name w:val="Überschrift 1 Zeichen"/>
-    <w:basedOn w:val="Absatzstandardschriftart"/>
+  <w:style w:type="character" w:customStyle="1" w:styleId="berschrift1Zchn">
+    <w:name w:val="Überschrift 1 Zchn"/>
+    <w:basedOn w:val="Absatz-Standardschriftart"/>
     <w:link w:val="berschrift1"/>
     <w:uiPriority w:val="9"/>
     <w:rsid w:val="00130F94"/>
@@ -13795,7 +14101,7 @@
     <w:name w:val="Title"/>
     <w:basedOn w:val="Standard"/>
     <w:next w:val="Standard"/>
-    <w:link w:val="TitelZeichen"/>
+    <w:link w:val="TitelZchn"/>
     <w:uiPriority w:val="10"/>
     <w:qFormat/>
     <w:rsid w:val="0059033C"/>
@@ -13815,9 +14121,9 @@
       <w:szCs w:val="52"/>
     </w:rPr>
   </w:style>
-  <w:style w:type="character" w:customStyle="1" w:styleId="TitelZeichen">
-    <w:name w:val="Titel Zeichen"/>
-    <w:basedOn w:val="Absatzstandardschriftart"/>
+  <w:style w:type="character" w:customStyle="1" w:styleId="TitelZchn">
+    <w:name w:val="Titel Zchn"/>
+    <w:basedOn w:val="Absatz-Standardschriftart"/>
     <w:link w:val="Titel"/>
     <w:uiPriority w:val="10"/>
     <w:rsid w:val="0059033C"/>
@@ -13830,9 +14136,9 @@
       <w:szCs w:val="52"/>
     </w:rPr>
   </w:style>
-  <w:style w:type="character" w:customStyle="1" w:styleId="berschrift2Zeichen">
-    <w:name w:val="Überschrift 2 Zeichen"/>
-    <w:basedOn w:val="Absatzstandardschriftart"/>
+  <w:style w:type="character" w:customStyle="1" w:styleId="berschrift2Zchn">
+    <w:name w:val="Überschrift 2 Zchn"/>
+    <w:basedOn w:val="Absatz-Standardschriftart"/>
     <w:link w:val="berschrift2"/>
     <w:uiPriority w:val="9"/>
     <w:rsid w:val="0059033C"/>
@@ -13845,9 +14151,9 @@
       <w:szCs w:val="26"/>
     </w:rPr>
   </w:style>
-  <w:style w:type="character" w:styleId="Link">
+  <w:style w:type="character" w:styleId="Hyperlink">
     <w:name w:val="Hyperlink"/>
-    <w:basedOn w:val="Absatzstandardschriftart"/>
+    <w:basedOn w:val="Absatz-Standardschriftart"/>
     <w:uiPriority w:val="99"/>
     <w:unhideWhenUsed/>
     <w:rsid w:val="0059033C"/>
@@ -13859,7 +14165,7 @@
   <w:style w:type="paragraph" w:styleId="Sprechblasentext">
     <w:name w:val="Balloon Text"/>
     <w:basedOn w:val="Standard"/>
-    <w:link w:val="SprechblasentextZeichen"/>
+    <w:link w:val="SprechblasentextZchn"/>
     <w:uiPriority w:val="99"/>
     <w:semiHidden/>
     <w:unhideWhenUsed/>
@@ -13873,9 +14179,9 @@
       <w:szCs w:val="16"/>
     </w:rPr>
   </w:style>
-  <w:style w:type="character" w:customStyle="1" w:styleId="SprechblasentextZeichen">
-    <w:name w:val="Sprechblasentext Zeichen"/>
-    <w:basedOn w:val="Absatzstandardschriftart"/>
+  <w:style w:type="character" w:customStyle="1" w:styleId="SprechblasentextZchn">
+    <w:name w:val="Sprechblasentext Zchn"/>
+    <w:basedOn w:val="Absatz-Standardschriftart"/>
     <w:link w:val="Sprechblasentext"/>
     <w:uiPriority w:val="99"/>
     <w:semiHidden/>
@@ -14070,7 +14376,7 @@
   <w:style w:type="paragraph" w:styleId="Listenabsatz">
     <w:name w:val="List Paragraph"/>
     <w:basedOn w:val="Standard"/>
-    <w:link w:val="ListenabsatzZeichen"/>
+    <w:link w:val="ListenabsatzZchn"/>
     <w:uiPriority w:val="34"/>
     <w:qFormat/>
     <w:rsid w:val="00614A69"/>
@@ -14079,9 +14385,9 @@
       <w:contextualSpacing/>
     </w:pPr>
   </w:style>
-  <w:style w:type="character" w:customStyle="1" w:styleId="berschrift3Zeichen">
-    <w:name w:val="Überschrift 3 Zeichen"/>
-    <w:basedOn w:val="Absatzstandardschriftart"/>
+  <w:style w:type="character" w:customStyle="1" w:styleId="berschrift3Zchn">
+    <w:name w:val="Überschrift 3 Zchn"/>
+    <w:basedOn w:val="Absatz-Standardschriftart"/>
     <w:link w:val="berschrift3"/>
     <w:uiPriority w:val="9"/>
     <w:rsid w:val="00F066A8"/>
@@ -14092,9 +14398,9 @@
       <w:color w:val="4F81BD" w:themeColor="accent1"/>
     </w:rPr>
   </w:style>
-  <w:style w:type="character" w:styleId="GesichteterLink">
+  <w:style w:type="character" w:styleId="BesuchterHyperlink">
     <w:name w:val="FollowedHyperlink"/>
-    <w:basedOn w:val="Absatzstandardschriftart"/>
+    <w:basedOn w:val="Absatz-Standardschriftart"/>
     <w:uiPriority w:val="99"/>
     <w:semiHidden/>
     <w:unhideWhenUsed/>
@@ -14430,7 +14736,7 @@
   <w:style w:type="paragraph" w:styleId="Kopfzeile">
     <w:name w:val="header"/>
     <w:basedOn w:val="Standard"/>
-    <w:link w:val="KopfzeileZeichen"/>
+    <w:link w:val="KopfzeileZchn"/>
     <w:uiPriority w:val="99"/>
     <w:unhideWhenUsed/>
     <w:rsid w:val="00D92456"/>
@@ -14442,9 +14748,9 @@
       <w:spacing w:after="0" w:line="240" w:lineRule="auto"/>
     </w:pPr>
   </w:style>
-  <w:style w:type="character" w:customStyle="1" w:styleId="KopfzeileZeichen">
-    <w:name w:val="Kopfzeile Zeichen"/>
-    <w:basedOn w:val="Absatzstandardschriftart"/>
+  <w:style w:type="character" w:customStyle="1" w:styleId="KopfzeileZchn">
+    <w:name w:val="Kopfzeile Zchn"/>
+    <w:basedOn w:val="Absatz-Standardschriftart"/>
     <w:link w:val="Kopfzeile"/>
     <w:uiPriority w:val="99"/>
     <w:rsid w:val="00D92456"/>
@@ -14452,7 +14758,7 @@
   <w:style w:type="paragraph" w:styleId="Fuzeile">
     <w:name w:val="footer"/>
     <w:basedOn w:val="Standard"/>
-    <w:link w:val="FuzeileZeichen"/>
+    <w:link w:val="FuzeileZchn"/>
     <w:uiPriority w:val="99"/>
     <w:unhideWhenUsed/>
     <w:rsid w:val="00D92456"/>
@@ -14464,9 +14770,9 @@
       <w:spacing w:after="0" w:line="240" w:lineRule="auto"/>
     </w:pPr>
   </w:style>
-  <w:style w:type="character" w:customStyle="1" w:styleId="FuzeileZeichen">
-    <w:name w:val="Fußzeile Zeichen"/>
-    <w:basedOn w:val="Absatzstandardschriftart"/>
+  <w:style w:type="character" w:customStyle="1" w:styleId="FuzeileZchn">
+    <w:name w:val="Fußzeile Zchn"/>
+    <w:basedOn w:val="Absatz-Standardschriftart"/>
     <w:link w:val="Fuzeile"/>
     <w:uiPriority w:val="99"/>
     <w:rsid w:val="00D92456"/>
@@ -14599,9 +14905,9 @@
       <w:spacing w:after="100"/>
     </w:pPr>
   </w:style>
-  <w:style w:type="character" w:customStyle="1" w:styleId="berschrift4Zeichen">
-    <w:name w:val="Überschrift 4 Zeichen"/>
-    <w:basedOn w:val="Absatzstandardschriftart"/>
+  <w:style w:type="character" w:customStyle="1" w:styleId="berschrift4Zchn">
+    <w:name w:val="Überschrift 4 Zchn"/>
+    <w:basedOn w:val="Absatz-Standardschriftart"/>
     <w:link w:val="berschrift4"/>
     <w:uiPriority w:val="9"/>
     <w:rsid w:val="005512B5"/>
@@ -14640,9 +14946,9 @@
       <w:ind w:left="440"/>
     </w:pPr>
   </w:style>
-  <w:style w:type="character" w:customStyle="1" w:styleId="berschrift5Zeichen">
-    <w:name w:val="Überschrift 5 Zeichen"/>
-    <w:basedOn w:val="Absatzstandardschriftart"/>
+  <w:style w:type="character" w:customStyle="1" w:styleId="berschrift5Zchn">
+    <w:name w:val="Überschrift 5 Zchn"/>
+    <w:basedOn w:val="Absatz-Standardschriftart"/>
     <w:link w:val="berschrift5"/>
     <w:uiPriority w:val="9"/>
     <w:semiHidden/>
@@ -14652,9 +14958,9 @@
       <w:color w:val="243F60" w:themeColor="accent1" w:themeShade="7F"/>
     </w:rPr>
   </w:style>
-  <w:style w:type="character" w:customStyle="1" w:styleId="berschrift6Zeichen">
-    <w:name w:val="Überschrift 6 Zeichen"/>
-    <w:basedOn w:val="Absatzstandardschriftart"/>
+  <w:style w:type="character" w:customStyle="1" w:styleId="berschrift6Zchn">
+    <w:name w:val="Überschrift 6 Zchn"/>
+    <w:basedOn w:val="Absatz-Standardschriftart"/>
     <w:link w:val="berschrift6"/>
     <w:uiPriority w:val="9"/>
     <w:semiHidden/>
@@ -14666,9 +14972,9 @@
       <w:color w:val="243F60" w:themeColor="accent1" w:themeShade="7F"/>
     </w:rPr>
   </w:style>
-  <w:style w:type="character" w:customStyle="1" w:styleId="berschrift7Zeichen">
-    <w:name w:val="Überschrift 7 Zeichen"/>
-    <w:basedOn w:val="Absatzstandardschriftart"/>
+  <w:style w:type="character" w:customStyle="1" w:styleId="berschrift7Zchn">
+    <w:name w:val="Überschrift 7 Zchn"/>
+    <w:basedOn w:val="Absatz-Standardschriftart"/>
     <w:link w:val="berschrift7"/>
     <w:uiPriority w:val="9"/>
     <w:semiHidden/>
@@ -14680,9 +14986,9 @@
       <w:color w:val="404040" w:themeColor="text1" w:themeTint="BF"/>
     </w:rPr>
   </w:style>
-  <w:style w:type="character" w:customStyle="1" w:styleId="berschrift8Zeichen">
-    <w:name w:val="Überschrift 8 Zeichen"/>
-    <w:basedOn w:val="Absatzstandardschriftart"/>
+  <w:style w:type="character" w:customStyle="1" w:styleId="berschrift8Zchn">
+    <w:name w:val="Überschrift 8 Zchn"/>
+    <w:basedOn w:val="Absatz-Standardschriftart"/>
     <w:link w:val="berschrift8"/>
     <w:uiPriority w:val="9"/>
     <w:semiHidden/>
@@ -14694,9 +15000,9 @@
       <w:szCs w:val="20"/>
     </w:rPr>
   </w:style>
-  <w:style w:type="character" w:customStyle="1" w:styleId="berschrift9Zeichen">
-    <w:name w:val="Überschrift 9 Zeichen"/>
-    <w:basedOn w:val="Absatzstandardschriftart"/>
+  <w:style w:type="character" w:customStyle="1" w:styleId="berschrift9Zchn">
+    <w:name w:val="Überschrift 9 Zchn"/>
+    <w:basedOn w:val="Absatz-Standardschriftart"/>
     <w:link w:val="berschrift9"/>
     <w:uiPriority w:val="9"/>
     <w:semiHidden/>
@@ -14739,16 +15045,16 @@
       <w:ind w:left="851" w:hanging="578"/>
     </w:pPr>
   </w:style>
-  <w:style w:type="character" w:customStyle="1" w:styleId="ListenabsatzZeichen">
-    <w:name w:val="Listenabsatz Zeichen"/>
-    <w:basedOn w:val="Absatzstandardschriftart"/>
+  <w:style w:type="character" w:customStyle="1" w:styleId="ListenabsatzZchn">
+    <w:name w:val="Listenabsatz Zchn"/>
+    <w:basedOn w:val="Absatz-Standardschriftart"/>
     <w:link w:val="Listenabsatz"/>
     <w:uiPriority w:val="34"/>
     <w:rsid w:val="003A4E1B"/>
   </w:style>
   <w:style w:type="character" w:customStyle="1" w:styleId="AnforderungenZchn">
     <w:name w:val="Anforderungen Zchn"/>
-    <w:basedOn w:val="ListenabsatzZeichen"/>
+    <w:basedOn w:val="ListenabsatzZchn"/>
     <w:link w:val="Anforderungen"/>
     <w:rsid w:val="003A4E1B"/>
   </w:style>
@@ -14909,7 +15215,7 @@
   </w:style>
   <w:style w:type="character" w:styleId="Kommentarzeichen">
     <w:name w:val="annotation reference"/>
-    <w:basedOn w:val="Absatzstandardschriftart"/>
+    <w:basedOn w:val="Absatz-Standardschriftart"/>
     <w:uiPriority w:val="99"/>
     <w:semiHidden/>
     <w:unhideWhenUsed/>
@@ -14922,7 +15228,7 @@
   <w:style w:type="paragraph" w:styleId="Kommentartext">
     <w:name w:val="annotation text"/>
     <w:basedOn w:val="Standard"/>
-    <w:link w:val="KommentartextZeichen"/>
+    <w:link w:val="KommentartextZchn"/>
     <w:uiPriority w:val="99"/>
     <w:semiHidden/>
     <w:unhideWhenUsed/>
@@ -14935,9 +15241,9 @@
       <w:szCs w:val="20"/>
     </w:rPr>
   </w:style>
-  <w:style w:type="character" w:customStyle="1" w:styleId="KommentartextZeichen">
-    <w:name w:val="Kommentartext Zeichen"/>
-    <w:basedOn w:val="Absatzstandardschriftart"/>
+  <w:style w:type="character" w:customStyle="1" w:styleId="KommentartextZchn">
+    <w:name w:val="Kommentartext Zchn"/>
+    <w:basedOn w:val="Absatz-Standardschriftart"/>
     <w:link w:val="Kommentartext"/>
     <w:uiPriority w:val="99"/>
     <w:semiHidden/>
@@ -14951,7 +15257,7 @@
     <w:name w:val="annotation subject"/>
     <w:basedOn w:val="Kommentartext"/>
     <w:next w:val="Kommentartext"/>
-    <w:link w:val="KommentarthemaZeichen"/>
+    <w:link w:val="KommentarthemaZchn"/>
     <w:uiPriority w:val="99"/>
     <w:semiHidden/>
     <w:unhideWhenUsed/>
@@ -14961,9 +15267,9 @@
       <w:bCs/>
     </w:rPr>
   </w:style>
-  <w:style w:type="character" w:customStyle="1" w:styleId="KommentarthemaZeichen">
-    <w:name w:val="Kommentarthema Zeichen"/>
-    <w:basedOn w:val="KommentartextZeichen"/>
+  <w:style w:type="character" w:customStyle="1" w:styleId="KommentarthemaZchn">
+    <w:name w:val="Kommentarthema Zchn"/>
+    <w:basedOn w:val="KommentartextZchn"/>
     <w:link w:val="Kommentarthema"/>
     <w:uiPriority w:val="99"/>
     <w:semiHidden/>
@@ -14979,7 +15285,7 @@
 </file>
 
 <file path=word/stylesWithEffects.xml><?xml version="1.0" encoding="utf-8"?>
-<w:styles xmlns:wpc="http://schemas.microsoft.com/office/word/2010/wordprocessingCanvas" xmlns:mo="http://schemas.microsoft.com/office/mac/office/2008/main" xmlns:mc="http://schemas.openxmlformats.org/markup-compatibility/2006" xmlns:mv="urn:schemas-microsoft-com:mac:vml" xmlns:o="urn:schemas-microsoft-com:office:office" xmlns:r="http://schemas.openxmlformats.org/officeDocument/2006/relationships" xmlns:m="http://schemas.openxmlformats.org/officeDocument/2006/math" xmlns:v="urn:schemas-microsoft-com:vml" xmlns:wp14="http://schemas.microsoft.com/office/word/2010/wordprocessingDrawing" xmlns:wp="http://schemas.openxmlformats.org/drawingml/2006/wordprocessingDrawing" xmlns:w10="urn:schemas-microsoft-com:office:word" xmlns:w="http://schemas.openxmlformats.org/wordprocessingml/2006/main" xmlns:w14="http://schemas.microsoft.com/office/word/2010/wordml" xmlns:wpg="http://schemas.microsoft.com/office/word/2010/wordprocessingGroup" xmlns:wpi="http://schemas.microsoft.com/office/word/2010/wordprocessingInk" xmlns:wne="http://schemas.microsoft.com/office/word/2006/wordml" xmlns:wps="http://schemas.microsoft.com/office/word/2010/wordprocessingShape" mc:Ignorable="w14 wp14">
+<w:styles xmlns:wpc="http://schemas.microsoft.com/office/word/2010/wordprocessingCanvas" xmlns:mc="http://schemas.openxmlformats.org/markup-compatibility/2006" xmlns:o="urn:schemas-microsoft-com:office:office" xmlns:r="http://schemas.openxmlformats.org/officeDocument/2006/relationships" xmlns:m="http://schemas.openxmlformats.org/officeDocument/2006/math" xmlns:v="urn:schemas-microsoft-com:vml" xmlns:wp14="http://schemas.microsoft.com/office/word/2010/wordprocessingDrawing" xmlns:wp="http://schemas.openxmlformats.org/drawingml/2006/wordprocessingDrawing" xmlns:w10="urn:schemas-microsoft-com:office:word" xmlns:w="http://schemas.openxmlformats.org/wordprocessingml/2006/main" xmlns:w14="http://schemas.microsoft.com/office/word/2010/wordml" xmlns:wpg="http://schemas.microsoft.com/office/word/2010/wordprocessingGroup" xmlns:wpi="http://schemas.microsoft.com/office/word/2010/wordprocessingInk" xmlns:wne="http://schemas.microsoft.com/office/word/2006/wordml" xmlns:wps="http://schemas.microsoft.com/office/word/2010/wordprocessingShape" mc:Ignorable="w14 wp14">
   <w:docDefaults>
     <w:rPrDefault>
       <w:rPr>
@@ -14995,7 +15301,7 @@
       </w:pPr>
     </w:pPrDefault>
   </w:docDefaults>
-  <w:latentStyles w:defLockedState="0" w:defUIPriority="99" w:defSemiHidden="1" w:defUnhideWhenUsed="1" w:defQFormat="0" w:count="276">
+  <w:latentStyles w:defLockedState="0" w:defUIPriority="99" w:defSemiHidden="1" w:defUnhideWhenUsed="1" w:defQFormat="0" w:count="267">
     <w:lsdException w:name="Normal" w:semiHidden="0" w:uiPriority="0" w:unhideWhenUsed="0" w:qFormat="1"/>
     <w:lsdException w:name="heading 1" w:semiHidden="0" w:uiPriority="9" w:unhideWhenUsed="0" w:qFormat="1"/>
     <w:lsdException w:name="heading 2" w:uiPriority="9" w:qFormat="1"/>
@@ -15143,7 +15449,7 @@
     <w:name w:val="heading 1"/>
     <w:basedOn w:val="Standard"/>
     <w:next w:val="Standard"/>
-    <w:link w:val="berschrift1Zeichen"/>
+    <w:link w:val="berschrift1Zchn"/>
     <w:uiPriority w:val="9"/>
     <w:qFormat/>
     <w:rsid w:val="00130F94"/>
@@ -15169,7 +15475,7 @@
     <w:name w:val="heading 2"/>
     <w:basedOn w:val="Standard"/>
     <w:next w:val="Standard"/>
-    <w:link w:val="berschrift2Zeichen"/>
+    <w:link w:val="berschrift2Zchn"/>
     <w:uiPriority w:val="9"/>
     <w:unhideWhenUsed/>
     <w:qFormat/>
@@ -15197,7 +15503,7 @@
     <w:name w:val="heading 3"/>
     <w:basedOn w:val="Standard"/>
     <w:next w:val="Standard"/>
-    <w:link w:val="berschrift3Zeichen"/>
+    <w:link w:val="berschrift3Zchn"/>
     <w:uiPriority w:val="9"/>
     <w:unhideWhenUsed/>
     <w:qFormat/>
@@ -15223,7 +15529,7 @@
     <w:name w:val="heading 4"/>
     <w:basedOn w:val="Standard"/>
     <w:next w:val="Standard"/>
-    <w:link w:val="berschrift4Zeichen"/>
+    <w:link w:val="berschrift4Zchn"/>
     <w:uiPriority w:val="9"/>
     <w:unhideWhenUsed/>
     <w:qFormat/>
@@ -15251,7 +15557,7 @@
     <w:name w:val="heading 5"/>
     <w:basedOn w:val="Standard"/>
     <w:next w:val="Standard"/>
-    <w:link w:val="berschrift5Zeichen"/>
+    <w:link w:val="berschrift5Zchn"/>
     <w:uiPriority w:val="9"/>
     <w:semiHidden/>
     <w:unhideWhenUsed/>
@@ -15276,7 +15582,7 @@
     <w:name w:val="heading 6"/>
     <w:basedOn w:val="Standard"/>
     <w:next w:val="Standard"/>
-    <w:link w:val="berschrift6Zeichen"/>
+    <w:link w:val="berschrift6Zchn"/>
     <w:uiPriority w:val="9"/>
     <w:semiHidden/>
     <w:unhideWhenUsed/>
@@ -15303,7 +15609,7 @@
     <w:name w:val="heading 7"/>
     <w:basedOn w:val="Standard"/>
     <w:next w:val="Standard"/>
-    <w:link w:val="berschrift7Zeichen"/>
+    <w:link w:val="berschrift7Zchn"/>
     <w:uiPriority w:val="9"/>
     <w:semiHidden/>
     <w:unhideWhenUsed/>
@@ -15330,7 +15636,7 @@
     <w:name w:val="heading 8"/>
     <w:basedOn w:val="Standard"/>
     <w:next w:val="Standard"/>
-    <w:link w:val="berschrift8Zeichen"/>
+    <w:link w:val="berschrift8Zchn"/>
     <w:uiPriority w:val="9"/>
     <w:semiHidden/>
     <w:unhideWhenUsed/>
@@ -15357,7 +15663,7 @@
     <w:name w:val="heading 9"/>
     <w:basedOn w:val="Standard"/>
     <w:next w:val="Standard"/>
-    <w:link w:val="berschrift9Zeichen"/>
+    <w:link w:val="berschrift9Zchn"/>
     <w:uiPriority w:val="9"/>
     <w:semiHidden/>
     <w:unhideWhenUsed/>
@@ -15382,7 +15688,7 @@
       <w:szCs w:val="20"/>
     </w:rPr>
   </w:style>
-  <w:style w:type="character" w:default="1" w:styleId="Absatzstandardschriftart">
+  <w:style w:type="character" w:default="1" w:styleId="Absatz-Standardschriftart">
     <w:name w:val="Default Paragraph Font"/>
     <w:uiPriority w:val="1"/>
     <w:semiHidden/>
@@ -15409,9 +15715,9 @@
     <w:semiHidden/>
     <w:unhideWhenUsed/>
   </w:style>
-  <w:style w:type="character" w:customStyle="1" w:styleId="berschrift1Zeichen">
-    <w:name w:val="Überschrift 1 Zeichen"/>
-    <w:basedOn w:val="Absatzstandardschriftart"/>
+  <w:style w:type="character" w:customStyle="1" w:styleId="berschrift1Zchn">
+    <w:name w:val="Überschrift 1 Zchn"/>
+    <w:basedOn w:val="Absatz-Standardschriftart"/>
     <w:link w:val="berschrift1"/>
     <w:uiPriority w:val="9"/>
     <w:rsid w:val="00130F94"/>
@@ -15428,7 +15734,7 @@
     <w:name w:val="Title"/>
     <w:basedOn w:val="Standard"/>
     <w:next w:val="Standard"/>
-    <w:link w:val="TitelZeichen"/>
+    <w:link w:val="TitelZchn"/>
     <w:uiPriority w:val="10"/>
     <w:qFormat/>
     <w:rsid w:val="0059033C"/>
@@ -15448,9 +15754,9 @@
       <w:szCs w:val="52"/>
     </w:rPr>
   </w:style>
-  <w:style w:type="character" w:customStyle="1" w:styleId="TitelZeichen">
-    <w:name w:val="Titel Zeichen"/>
-    <w:basedOn w:val="Absatzstandardschriftart"/>
+  <w:style w:type="character" w:customStyle="1" w:styleId="TitelZchn">
+    <w:name w:val="Titel Zchn"/>
+    <w:basedOn w:val="Absatz-Standardschriftart"/>
     <w:link w:val="Titel"/>
     <w:uiPriority w:val="10"/>
     <w:rsid w:val="0059033C"/>
@@ -15463,9 +15769,9 @@
       <w:szCs w:val="52"/>
     </w:rPr>
   </w:style>
-  <w:style w:type="character" w:customStyle="1" w:styleId="berschrift2Zeichen">
-    <w:name w:val="Überschrift 2 Zeichen"/>
-    <w:basedOn w:val="Absatzstandardschriftart"/>
+  <w:style w:type="character" w:customStyle="1" w:styleId="berschrift2Zchn">
+    <w:name w:val="Überschrift 2 Zchn"/>
+    <w:basedOn w:val="Absatz-Standardschriftart"/>
     <w:link w:val="berschrift2"/>
     <w:uiPriority w:val="9"/>
     <w:rsid w:val="0059033C"/>
@@ -15478,9 +15784,9 @@
       <w:szCs w:val="26"/>
     </w:rPr>
   </w:style>
-  <w:style w:type="character" w:styleId="Link">
+  <w:style w:type="character" w:styleId="Hyperlink">
     <w:name w:val="Hyperlink"/>
-    <w:basedOn w:val="Absatzstandardschriftart"/>
+    <w:basedOn w:val="Absatz-Standardschriftart"/>
     <w:uiPriority w:val="99"/>
     <w:unhideWhenUsed/>
     <w:rsid w:val="0059033C"/>
@@ -15492,7 +15798,7 @@
   <w:style w:type="paragraph" w:styleId="Sprechblasentext">
     <w:name w:val="Balloon Text"/>
     <w:basedOn w:val="Standard"/>
-    <w:link w:val="SprechblasentextZeichen"/>
+    <w:link w:val="SprechblasentextZchn"/>
     <w:uiPriority w:val="99"/>
     <w:semiHidden/>
     <w:unhideWhenUsed/>
@@ -15506,9 +15812,9 @@
       <w:szCs w:val="16"/>
     </w:rPr>
   </w:style>
-  <w:style w:type="character" w:customStyle="1" w:styleId="SprechblasentextZeichen">
-    <w:name w:val="Sprechblasentext Zeichen"/>
-    <w:basedOn w:val="Absatzstandardschriftart"/>
+  <w:style w:type="character" w:customStyle="1" w:styleId="SprechblasentextZchn">
+    <w:name w:val="Sprechblasentext Zchn"/>
+    <w:basedOn w:val="Absatz-Standardschriftart"/>
     <w:link w:val="Sprechblasentext"/>
     <w:uiPriority w:val="99"/>
     <w:semiHidden/>
@@ -15703,7 +16009,7 @@
   <w:style w:type="paragraph" w:styleId="Listenabsatz">
     <w:name w:val="List Paragraph"/>
     <w:basedOn w:val="Standard"/>
-    <w:link w:val="ListenabsatzZeichen"/>
+    <w:link w:val="ListenabsatzZchn"/>
     <w:uiPriority w:val="34"/>
     <w:qFormat/>
     <w:rsid w:val="00614A69"/>
@@ -15712,9 +16018,9 @@
       <w:contextualSpacing/>
     </w:pPr>
   </w:style>
-  <w:style w:type="character" w:customStyle="1" w:styleId="berschrift3Zeichen">
-    <w:name w:val="Überschrift 3 Zeichen"/>
-    <w:basedOn w:val="Absatzstandardschriftart"/>
+  <w:style w:type="character" w:customStyle="1" w:styleId="berschrift3Zchn">
+    <w:name w:val="Überschrift 3 Zchn"/>
+    <w:basedOn w:val="Absatz-Standardschriftart"/>
     <w:link w:val="berschrift3"/>
     <w:uiPriority w:val="9"/>
     <w:rsid w:val="00F066A8"/>
@@ -15725,9 +16031,9 @@
       <w:color w:val="4F81BD" w:themeColor="accent1"/>
     </w:rPr>
   </w:style>
-  <w:style w:type="character" w:styleId="GesichteterLink">
+  <w:style w:type="character" w:styleId="BesuchterHyperlink">
     <w:name w:val="FollowedHyperlink"/>
-    <w:basedOn w:val="Absatzstandardschriftart"/>
+    <w:basedOn w:val="Absatz-Standardschriftart"/>
     <w:uiPriority w:val="99"/>
     <w:semiHidden/>
     <w:unhideWhenUsed/>
@@ -16063,7 +16369,7 @@
   <w:style w:type="paragraph" w:styleId="Kopfzeile">
     <w:name w:val="header"/>
     <w:basedOn w:val="Standard"/>
-    <w:link w:val="KopfzeileZeichen"/>
+    <w:link w:val="KopfzeileZchn"/>
     <w:uiPriority w:val="99"/>
     <w:unhideWhenUsed/>
     <w:rsid w:val="00D92456"/>
@@ -16075,9 +16381,9 @@
       <w:spacing w:after="0" w:line="240" w:lineRule="auto"/>
     </w:pPr>
   </w:style>
-  <w:style w:type="character" w:customStyle="1" w:styleId="KopfzeileZeichen">
-    <w:name w:val="Kopfzeile Zeichen"/>
-    <w:basedOn w:val="Absatzstandardschriftart"/>
+  <w:style w:type="character" w:customStyle="1" w:styleId="KopfzeileZchn">
+    <w:name w:val="Kopfzeile Zchn"/>
+    <w:basedOn w:val="Absatz-Standardschriftart"/>
     <w:link w:val="Kopfzeile"/>
     <w:uiPriority w:val="99"/>
     <w:rsid w:val="00D92456"/>
@@ -16085,7 +16391,7 @@
   <w:style w:type="paragraph" w:styleId="Fuzeile">
     <w:name w:val="footer"/>
     <w:basedOn w:val="Standard"/>
-    <w:link w:val="FuzeileZeichen"/>
+    <w:link w:val="FuzeileZchn"/>
     <w:uiPriority w:val="99"/>
     <w:unhideWhenUsed/>
     <w:rsid w:val="00D92456"/>
@@ -16097,9 +16403,9 @@
       <w:spacing w:after="0" w:line="240" w:lineRule="auto"/>
     </w:pPr>
   </w:style>
-  <w:style w:type="character" w:customStyle="1" w:styleId="FuzeileZeichen">
-    <w:name w:val="Fußzeile Zeichen"/>
-    <w:basedOn w:val="Absatzstandardschriftart"/>
+  <w:style w:type="character" w:customStyle="1" w:styleId="FuzeileZchn">
+    <w:name w:val="Fußzeile Zchn"/>
+    <w:basedOn w:val="Absatz-Standardschriftart"/>
     <w:link w:val="Fuzeile"/>
     <w:uiPriority w:val="99"/>
     <w:rsid w:val="00D92456"/>
@@ -16232,9 +16538,9 @@
       <w:spacing w:after="100"/>
     </w:pPr>
   </w:style>
-  <w:style w:type="character" w:customStyle="1" w:styleId="berschrift4Zeichen">
-    <w:name w:val="Überschrift 4 Zeichen"/>
-    <w:basedOn w:val="Absatzstandardschriftart"/>
+  <w:style w:type="character" w:customStyle="1" w:styleId="berschrift4Zchn">
+    <w:name w:val="Überschrift 4 Zchn"/>
+    <w:basedOn w:val="Absatz-Standardschriftart"/>
     <w:link w:val="berschrift4"/>
     <w:uiPriority w:val="9"/>
     <w:rsid w:val="005512B5"/>
@@ -16273,9 +16579,9 @@
       <w:ind w:left="440"/>
     </w:pPr>
   </w:style>
-  <w:style w:type="character" w:customStyle="1" w:styleId="berschrift5Zeichen">
-    <w:name w:val="Überschrift 5 Zeichen"/>
-    <w:basedOn w:val="Absatzstandardschriftart"/>
+  <w:style w:type="character" w:customStyle="1" w:styleId="berschrift5Zchn">
+    <w:name w:val="Überschrift 5 Zchn"/>
+    <w:basedOn w:val="Absatz-Standardschriftart"/>
     <w:link w:val="berschrift5"/>
     <w:uiPriority w:val="9"/>
     <w:semiHidden/>
@@ -16285,9 +16591,9 @@
       <w:color w:val="243F60" w:themeColor="accent1" w:themeShade="7F"/>
     </w:rPr>
   </w:style>
-  <w:style w:type="character" w:customStyle="1" w:styleId="berschrift6Zeichen">
-    <w:name w:val="Überschrift 6 Zeichen"/>
-    <w:basedOn w:val="Absatzstandardschriftart"/>
+  <w:style w:type="character" w:customStyle="1" w:styleId="berschrift6Zchn">
+    <w:name w:val="Überschrift 6 Zchn"/>
+    <w:basedOn w:val="Absatz-Standardschriftart"/>
     <w:link w:val="berschrift6"/>
     <w:uiPriority w:val="9"/>
     <w:semiHidden/>
@@ -16299,9 +16605,9 @@
       <w:color w:val="243F60" w:themeColor="accent1" w:themeShade="7F"/>
     </w:rPr>
   </w:style>
-  <w:style w:type="character" w:customStyle="1" w:styleId="berschrift7Zeichen">
-    <w:name w:val="Überschrift 7 Zeichen"/>
-    <w:basedOn w:val="Absatzstandardschriftart"/>
+  <w:style w:type="character" w:customStyle="1" w:styleId="berschrift7Zchn">
+    <w:name w:val="Überschrift 7 Zchn"/>
+    <w:basedOn w:val="Absatz-Standardschriftart"/>
     <w:link w:val="berschrift7"/>
     <w:uiPriority w:val="9"/>
     <w:semiHidden/>
@@ -16313,9 +16619,9 @@
       <w:color w:val="404040" w:themeColor="text1" w:themeTint="BF"/>
     </w:rPr>
   </w:style>
-  <w:style w:type="character" w:customStyle="1" w:styleId="berschrift8Zeichen">
-    <w:name w:val="Überschrift 8 Zeichen"/>
-    <w:basedOn w:val="Absatzstandardschriftart"/>
+  <w:style w:type="character" w:customStyle="1" w:styleId="berschrift8Zchn">
+    <w:name w:val="Überschrift 8 Zchn"/>
+    <w:basedOn w:val="Absatz-Standardschriftart"/>
     <w:link w:val="berschrift8"/>
     <w:uiPriority w:val="9"/>
     <w:semiHidden/>
@@ -16327,9 +16633,9 @@
       <w:szCs w:val="20"/>
     </w:rPr>
   </w:style>
-  <w:style w:type="character" w:customStyle="1" w:styleId="berschrift9Zeichen">
-    <w:name w:val="Überschrift 9 Zeichen"/>
-    <w:basedOn w:val="Absatzstandardschriftart"/>
+  <w:style w:type="character" w:customStyle="1" w:styleId="berschrift9Zchn">
+    <w:name w:val="Überschrift 9 Zchn"/>
+    <w:basedOn w:val="Absatz-Standardschriftart"/>
     <w:link w:val="berschrift9"/>
     <w:uiPriority w:val="9"/>
     <w:semiHidden/>
@@ -16372,16 +16678,16 @@
       <w:ind w:left="851" w:hanging="578"/>
     </w:pPr>
   </w:style>
-  <w:style w:type="character" w:customStyle="1" w:styleId="ListenabsatzZeichen">
-    <w:name w:val="Listenabsatz Zeichen"/>
-    <w:basedOn w:val="Absatzstandardschriftart"/>
+  <w:style w:type="character" w:customStyle="1" w:styleId="ListenabsatzZchn">
+    <w:name w:val="Listenabsatz Zchn"/>
+    <w:basedOn w:val="Absatz-Standardschriftart"/>
     <w:link w:val="Listenabsatz"/>
     <w:uiPriority w:val="34"/>
     <w:rsid w:val="003A4E1B"/>
   </w:style>
   <w:style w:type="character" w:customStyle="1" w:styleId="AnforderungenZchn">
     <w:name w:val="Anforderungen Zchn"/>
-    <w:basedOn w:val="ListenabsatzZeichen"/>
+    <w:basedOn w:val="ListenabsatzZchn"/>
     <w:link w:val="Anforderungen"/>
     <w:rsid w:val="003A4E1B"/>
   </w:style>
@@ -16542,7 +16848,7 @@
   </w:style>
   <w:style w:type="character" w:styleId="Kommentarzeichen">
     <w:name w:val="annotation reference"/>
-    <w:basedOn w:val="Absatzstandardschriftart"/>
+    <w:basedOn w:val="Absatz-Standardschriftart"/>
     <w:uiPriority w:val="99"/>
     <w:semiHidden/>
     <w:unhideWhenUsed/>
@@ -16555,7 +16861,7 @@
   <w:style w:type="paragraph" w:styleId="Kommentartext">
     <w:name w:val="annotation text"/>
     <w:basedOn w:val="Standard"/>
-    <w:link w:val="KommentartextZeichen"/>
+    <w:link w:val="KommentartextZchn"/>
     <w:uiPriority w:val="99"/>
     <w:semiHidden/>
     <w:unhideWhenUsed/>
@@ -16568,9 +16874,9 @@
       <w:szCs w:val="20"/>
     </w:rPr>
   </w:style>
-  <w:style w:type="character" w:customStyle="1" w:styleId="KommentartextZeichen">
-    <w:name w:val="Kommentartext Zeichen"/>
-    <w:basedOn w:val="Absatzstandardschriftart"/>
+  <w:style w:type="character" w:customStyle="1" w:styleId="KommentartextZchn">
+    <w:name w:val="Kommentartext Zchn"/>
+    <w:basedOn w:val="Absatz-Standardschriftart"/>
     <w:link w:val="Kommentartext"/>
     <w:uiPriority w:val="99"/>
     <w:semiHidden/>
@@ -16584,7 +16890,7 @@
     <w:name w:val="annotation subject"/>
     <w:basedOn w:val="Kommentartext"/>
     <w:next w:val="Kommentartext"/>
-    <w:link w:val="KommentarthemaZeichen"/>
+    <w:link w:val="KommentarthemaZchn"/>
     <w:uiPriority w:val="99"/>
     <w:semiHidden/>
     <w:unhideWhenUsed/>
@@ -16594,9 +16900,9 @@
       <w:bCs/>
     </w:rPr>
   </w:style>
-  <w:style w:type="character" w:customStyle="1" w:styleId="KommentarthemaZeichen">
-    <w:name w:val="Kommentarthema Zeichen"/>
-    <w:basedOn w:val="KommentartextZeichen"/>
+  <w:style w:type="character" w:customStyle="1" w:styleId="KommentarthemaZchn">
+    <w:name w:val="Kommentarthema Zchn"/>
+    <w:basedOn w:val="KommentartextZchn"/>
     <w:link w:val="Kommentarthema"/>
     <w:uiPriority w:val="99"/>
     <w:semiHidden/>
@@ -16899,7 +17205,7 @@
 </file>
 
 <file path=customXml/itemProps1.xml><?xml version="1.0" encoding="utf-8"?>
-<ds:datastoreItem xmlns:ds="http://schemas.openxmlformats.org/officeDocument/2006/customXml" ds:itemID="{581CE573-FD53-C44E-B865-B2CA322ABC82}">
+<ds:datastoreItem xmlns:ds="http://schemas.openxmlformats.org/officeDocument/2006/customXml" ds:itemID="{3171318C-32F7-49CD-B2B7-ED317C365FEC}">
   <ds:schemaRefs>
     <ds:schemaRef ds:uri="http://schemas.openxmlformats.org/officeDocument/2006/bibliography"/>
   </ds:schemaRefs>

</xml_diff>